<commit_message>
revisi bab II (tambah subsub bab confison matrix di model prediksi
</commit_message>
<xml_diff>
--- a/PROPOSAL.docx
+++ b/PROPOSAL.docx
@@ -128,7 +128,7 @@
                     <pic:cNvPicPr/>
                   </pic:nvPicPr>
                   <pic:blipFill>
-                    <a:blip r:embed="rId6">
+                    <a:blip r:embed="rId8">
                       <a:extLst>
                         <a:ext uri="{28A0092B-C50C-407E-A947-70E740481C1C}">
                           <a14:useLocalDpi xmlns:a14="http://schemas.microsoft.com/office/drawing/2010/main" val="0"/>
@@ -726,7 +726,7 @@
           <w:noProof/>
           <w:szCs w:val="24"/>
         </w:rPr>
-        <w:t xml:space="preserve">Ir. LM. Fajar Israwan, S.Kom., M.Kom., M.M.. </w:t>
+        <w:t xml:space="preserve">Ir. LM. Fajar Israwan, S.Kom., M.Kom., M.M. </w:t>
       </w:r>
       <w:r>
         <w:rPr>
@@ -1039,7 +1039,7 @@
           <w:noProof/>
           <w:szCs w:val="24"/>
         </w:rPr>
-        <w:t>Stunting pada anak usia di bawah lima tahun masih menjadi permasalahan kesehatan masyarakat yang bersifat mendesak dan berdampak jangka panjang terhadap kualitas sumber daya manusia. Secara global, stunting merupakan indikator kegagalan pemenuhan gizi kronis yang berimplikasi pada gangguan pertumbuhan fisik, perkembangan kognitif, serta peningkatan risiko penyakit tidak menular pada usia dewasa. Di Indonesia, permasalahan stunting masih menunjukkan angka yang memprihatinkan. Berdasarkan hasil Studi Status Gizi Indonesia (SSGI) yang dipublikasikan oleh Kementerian Kesehatan Republik Indonesia tahun 2022, prevalensi stunting pada balita mencapai 21,6%. Angka tersebut masih berada di atas ambang batas yang ditetapkan oleh World Health Organization (WHO), yaitu sebesar 20%, sehingga menunjukkan bahwa stunting masih menjadi isu kesehatan nasional yang memerlukan penanganan serius dan berkelanjutan</w:t>
+        <w:t>Stunting pada anak usia di bawah lima tahun masih menjadi permasalahan kesehatan masyarakat yang mendesak dan berdampak jangka panjang terhadap kualitas sumber daya manusia. Secara global, stunting merupakan indikator kegagalan pemenuhan gizi kronis yang berimplikasi pada gangguan pertumbuhan fisik, perkembangan kognitif, serta peningkatan risiko penyakit tidak menular pada usia dewasa. Di Indonesia, meskipun prevalensi stunting menunjukkan tren penurunan, angka tersebut masih cukup tinggi. Berdasarkan Studi Status Gizi Indonesia (SSGI) yang dipublikasikan oleh Kementerian Kesehatan, prevalensi stunting pada balita tercatat sebesar 24,4% pada 2021, menurun menjadi 21,6% pada 2022, 21,5% pada 2023, dan terus menurun hingga 19,8% pada 2024 dan 2025. Angka ini masih dekat dengan ambang batas yang ditetapkan World Health Organization (WHO) sebesar 20%, sehingga stunting tetap menjadi isu kesehatan nasional yang memerlukan penanganan serius dan berkelanjutan</w:t>
       </w:r>
       <w:r>
         <w:rPr>
@@ -1054,7 +1054,6 @@
           <w:rFonts w:cstheme="majorBidi"/>
           <w:noProof/>
           <w:szCs w:val="24"/>
-          <w:lang w:val="en-US"/>
         </w:rPr>
         <w:fldChar w:fldCharType="begin" w:fldLock="1"/>
       </w:r>
@@ -1064,14 +1063,13 @@
           <w:noProof/>
           <w:szCs w:val="24"/>
         </w:rPr>
-        <w:instrText>ADDIN CSL_CITATION {"citationItems":[{"id":"ITEM-1","itemData":{"author":[{"dropping-particle":"","family":"Munira","given":"Syarifah Liza","non-dropping-particle":"","parse-names":false,"suffix":""}],"container-title":"Kementerian Kesehatan Republik Indonesia","id":"ITEM-1","issued":{"date-parts":[["2023"]]},"publisher-place":"Jakarta","title":"Hasil Survei Status Gizi Indonesia (SSGI) 2022","type":"report"},"uris":["http://www.mendeley.com/documents/?uuid=d2e2fa71-5684-4315-b982-b3024b612bae"]}],"mendeley":{"formattedCitation":"(Munira, 2023)","plainTextFormattedCitation":"(Munira, 2023)","previouslyFormattedCitation":"(Munira, 2023)"},"properties":{"noteIndex":0},"schema":"https://github.com/citation-style-language/schema/raw/master/csl-citation.json"}</w:instrText>
-      </w:r>
-      <w:r>
-        <w:rPr>
-          <w:rFonts w:cstheme="majorBidi"/>
-          <w:noProof/>
-          <w:szCs w:val="24"/>
-          <w:lang w:val="en-US"/>
+        <w:instrText>ADDIN CSL_CITATION {"citationItems":[{"id":"ITEM-1","itemData":{"URL":"https://kemkes.go.id/id/pertama-kali-dalam-sejarah-prevalensi-stunting-indonesia-turun-di-bawah-20-persen","accessed":{"date-parts":[["2026","8","2"]]},"author":[{"dropping-particle":"","family":"Kemenakes","given":"","non-dropping-particle":"","parse-names":false,"suffix":""}],"container-title":"Kementerian Kesehatan Republik Indonesia","id":"ITEM-1","issued":{"date-parts":[["2025"]]},"title":"Pertama Kali dalam Sejarah: Prevalensi Stunting Indonesia Turun di Bawah 20 Persen","type":"webpage"},"uris":["http://www.mendeley.com/documents/?uuid=378462e4-caec-4eb6-ad9d-0dd8a8bd1ed5"]}],"mendeley":{"formattedCitation":"(Kemenakes, 2025)","plainTextFormattedCitation":"(Kemenakes, 2025)","previouslyFormattedCitation":"(Kemenakes, 2025)"},"properties":{"noteIndex":0},"schema":"https://github.com/citation-style-language/schema/raw/master/csl-citation.json"}</w:instrText>
+      </w:r>
+      <w:r>
+        <w:rPr>
+          <w:rFonts w:cstheme="majorBidi"/>
+          <w:noProof/>
+          <w:szCs w:val="24"/>
         </w:rPr>
         <w:fldChar w:fldCharType="separate"/>
       </w:r>
@@ -1081,14 +1079,13 @@
           <w:noProof/>
           <w:szCs w:val="24"/>
         </w:rPr>
-        <w:t>(Munira, 2023)</w:t>
-      </w:r>
-      <w:r>
-        <w:rPr>
-          <w:rFonts w:cstheme="majorBidi"/>
-          <w:noProof/>
-          <w:szCs w:val="24"/>
-          <w:lang w:val="en-US"/>
+        <w:t>(Kemenakes, 2025)</w:t>
+      </w:r>
+      <w:r>
+        <w:rPr>
+          <w:rFonts w:cstheme="majorBidi"/>
+          <w:noProof/>
+          <w:szCs w:val="24"/>
         </w:rPr>
         <w:fldChar w:fldCharType="end"/>
       </w:r>
@@ -1294,7 +1291,6 @@
           <w:rFonts w:cstheme="majorBidi"/>
           <w:noProof/>
           <w:szCs w:val="24"/>
-          <w:lang w:val="en-US"/>
         </w:rPr>
         <w:t xml:space="preserve">Masa balita merupakan fase pertumbuhan yang sangat krusial dalam siklus kehidupan manusia. </w:t>
       </w:r>
@@ -1578,7 +1574,25 @@
           <w:szCs w:val="24"/>
           <w:lang w:val="en-US"/>
         </w:rPr>
-        <w:instrText>ADDIN CSL_CITATION {"citationItems":[{"id":"ITEM-1","itemData":{"DOI":"10.31284/j.integer.2024.v10i1.7501","ISSN":"2477-5274","abstract":"Penyakit gigi yang tidak segera ditangani menyebabkan penyakit infeksi gigi dan mulut. Penyakit infeksi gigi dan mulut dapat menyebabkan berbagai komplikasi sehingga harus ditangani dengan tepat sesuai dengan jenis penyakitnya. Permasalahan utama dalam penelitian ini adalah tingginya prevalensi penyakit infeksi gigi dan mulut di Indonesia serta kurangnya sistem deteksi dini yang efektif. Beragam metode dari teknologi kecerdasan buatan dapat melakukan deteksi dini penyakit infeksi gigi dan mulut secara cepat dan secara akurat dapat melakukan klasifikasi penyakit infeksinya. Tujuan dari penelitian ini adalah membandingkan performa model klasifikasi penyakit infeksi gigi dan mulut berbasis tree, seperti Decision tree, Random Forest dan XGBoost. Metode berbasis tree merupakan salah satu algoritma kecerdasan buatan yang dapat digunakan untuk data input kategorikal. Selain itu dilakukan penanganan ketidakseimbangan kelas menggunakan Teknik SMOTE. Masing-masing algoritma dievaluasi menggunakan matrik evaluasi seperti akurasi, recall, presisi dan f1-score. Selain itu juga dilakukan perbandingan waktu komputasi (running time) dari setiap model untuk menilai efisiensi model. Hasil klasifikasi menggunakan metode Decision Tree, Random Forest dan XGBoost memiliki akurasi 87.5%, 91.7% dan 93.1% dengan data latih tidak menggunakan smote serta memiliki akurasi 88.9%, 93.1% dan 97.2%. untuk data latih menggunakan penanganan ketidakseimbangan kelas smote. Model terbaik berdasarkan penelitian ini adalah xgboost dengan data latih menggunakan penangganan ketidakseimbangan data smote.","author":[{"dropping-particle":"","family":"Seno Aji","given":"Bernadus Anggo","non-dropping-particle":"","parse-names":false,"suffix":""},{"dropping-particle":"","family":"Setiawan","given":"Yohanes","non-dropping-particle":"","parse-names":false,"suffix":""},{"dropping-particle":"","family":"Anggraini","given":"Sukma Dewi","non-dropping-particle":"","parse-names":false,"suffix":""}],"container-title":"INTEGER: Journal of Information Technology","id":"ITEM-1","issue":"1","issued":{"date-parts":[["2025"]]},"page":"135-148","title":"Analisis Perbandingan Algoritma Decision Tree, Random Forest, dan XGBoost untuk Klasifikasi Penyakit Infeksi Gigi dan Mulut","type":"article-journal","volume":"10"},"uris":["http://www.mendeley.com/documents/?uuid=ebf96eec-dda9-4ce2-91aa-1e3d21a9a3f3"]}],"mendeley":{"formattedCitation":"(Seno Aji dkk., 2025)","plainTextFormattedCitation":"(Seno Aji dkk., 2025)","previouslyFormattedCitation":"(Seno Aji dkk., 2025)"},"properties":{"noteIndex":0},"schema":"https://github.com/citation-style-language/schema/raw/master/csl-citation.json"}</w:instrText>
+        <w:instrText>ADDIN CSL_CITATION {"citationItems":[{"id":"ITEM-1","itemData":{"DOI":"10.31284/j.integer.2024.v10i1.7501","ISSN":"2477-5274","abstract":"Penyakit gigi yang tidak segera ditangani menyebabkan penyakit infeksi gigi dan mulut. Penyakit infeksi gigi dan mulut dapat menyebabkan berbagai komplikasi sehingga harus ditangani dengan tepat sesuai dengan jenis penyakitnya. Permasalahan utama dalam penelitian ini adalah tingginya prevalensi penyakit infeksi gigi dan mulut di Indonesia serta kurangnya sistem deteksi dini yang efektif. Beragam metode dari teknologi kecerdasan buatan dapat melakukan deteksi dini penyakit infeksi gigi dan mulut secara cepat dan secara akurat dapat melakukan klasifikasi penyakit infeksinya. Tujuan dari penelitian ini adalah membandingkan performa model klasifikasi penyakit infeksi gigi dan mulut berbasis tree, seperti Decision tree, Random Forest dan XGBoost. Metode berbasis tree merupakan salah satu algoritma kecerdasan buatan yang dapat digunakan untuk data input kategorikal. Selain itu dilakukan penanganan ketidakseimbangan kelas menggunakan Teknik SMOTE. Masing-masing algoritma dievaluasi menggunakan matrik evaluasi seperti akurasi, recall, presisi dan f1-score. Selain itu juga dilakukan perbandingan waktu komputasi (running time) dari setiap model untuk menilai e</w:instrText>
+      </w:r>
+      <w:r>
+        <w:rPr>
+          <w:rFonts w:cstheme="majorBidi"/>
+          <w:noProof/>
+          <w:szCs w:val="24"/>
+          <w:lang w:val="en-US"/>
+        </w:rPr>
+        <w:instrText>fisiensi model. Hasil klasifikasi menggunakan metode Decision Tree, Random Forest dan XGBoost memiliki akurasi 87.5%, 91.7% dan 93.1% dengan data latih tidak menggunakan smote serta memiliki akurasi 88.9%, 93.1% dan 97.2%. untuk data latih menggunakan penanganan ketidakseimbangan kelas smote. Model terbaik berdasarkan penelitian ini adalah xgboost dengan data latih menggunakan penangganan ketidakseimbangan data smote.","author":[{"dropping-particle":"","family":"Seno Aji","given":"Bernadus Anggo","non-dropping-particle":"","parse-names":false,"suffix":""},{"dropping-particle":"","family":"Setiawan","given":"Yohanes","non-dropping-particle":"","parse-names":false,"suffix":""},{"dropping-particle":"","family":"Anggraini","given":"Sukma Dewi","non-dropping-particle":"","parse-names":false,"suffix":""}],"container-title":"INTEGER: Journal of Information Technology","id":"ITEM-1","issue":"1","issued":{"date-parts":[["2025"]]},"page":"135-148","title":"Analisis Perbandingan Algoritma Decision Tree, Random Forest, dan XGBoost untuk Klasifikasi Penyakit Infeksi Gigi dan Mulut","type":"article-journal","volume":"10"},"uris":["http://www.mendeley.com/documents/?uuid=ebf96eec-dda9-4ce2-91aa-1e3d21a9a3f3"]}],"mendeley":{"formattedCitation":"(Seno Aji dkk., 2025)","plainTextFormattedCitation":"(Seno Aji dkk., 2025)","previouslyFormattedCitation":"(Seno Aji dkk., 2025)"},"properties":{"noteIndex":</w:instrText>
+      </w:r>
+      <w:r>
+        <w:rPr>
+          <w:rFonts w:cstheme="majorBidi"/>
+          <w:noProof/>
+          <w:szCs w:val="24"/>
+          <w:lang w:val="it-IT"/>
+        </w:rPr>
+        <w:instrText>0},"schema":"https://github.com/citation-style-language/schema/raw/master/csl-citation.json"}</w:instrText>
       </w:r>
       <w:r>
         <w:rPr>
@@ -1711,9 +1725,17 @@
           <w:rFonts w:cstheme="majorBidi"/>
           <w:noProof/>
           <w:szCs w:val="24"/>
+        </w:rPr>
+      </w:pPr>
+      <w:r>
+        <w:rPr>
+          <w:rFonts w:cstheme="majorBidi"/>
+          <w:noProof/>
+          <w:szCs w:val="24"/>
           <w:lang w:val="it-IT"/>
         </w:rPr>
-      </w:pPr>
+        <w:t xml:space="preserve">Berdasarkan konsistensi temuan empiris dari berbagai penelitian tersebut, algoritma Random Forest dinilai memiliki keunggulan dalam hal akurasi, stabilitas, serta kemampuan interpretasi melalui analisis feature importance. Oleh karena itu, penelitian ini memilih algoritma Random Forest sebagai metode utama dalam membangun model prediksi risiko stunting pada balita dengan </w:t>
+      </w:r>
       <w:r>
         <w:rPr>
           <w:rFonts w:cstheme="majorBidi"/>
@@ -1721,7 +1743,23 @@
           <w:szCs w:val="24"/>
           <w:lang w:val="it-IT"/>
         </w:rPr>
-        <w:t xml:space="preserve">Berdasarkan konsistensi temuan empiris dari berbagai penelitian tersebut, algoritma Random Forest dinilai memiliki keunggulan dalam hal akurasi, stabilitas, serta kemampuan interpretasi melalui analisis feature importance. Oleh karena itu, penelitian ini memilih algoritma Random Forest sebagai metode utama dalam membangun model prediksi risiko stunting pada balita dengan </w:t>
+        <w:t xml:space="preserve">memanfaatkan </w:t>
+      </w:r>
+      <w:r>
+        <w:rPr>
+          <w:rFonts w:cstheme="majorBidi"/>
+          <w:noProof/>
+          <w:szCs w:val="24"/>
+        </w:rPr>
+        <w:t>data antropometri dan karakteristik individu balita, seperti usia, jenis kelamin, berat badan, dan tinggi badan, sebagai variabel input. Pemilihan algoritma ini didasarkan pada pertimbangan efektivitas serta kesesuaiannya dalam menangani kompleksitas data gizi balita sebagaimana dibuktikan dalam penelitian-penelitian sebelumnya</w:t>
+      </w:r>
+      <w:r>
+        <w:rPr>
+          <w:rFonts w:cstheme="majorBidi"/>
+          <w:noProof/>
+          <w:szCs w:val="24"/>
+        </w:rPr>
+        <w:t xml:space="preserve"> </w:t>
       </w:r>
       <w:r>
         <w:rPr>
@@ -1730,23 +1768,15 @@
           <w:szCs w:val="24"/>
           <w:lang w:val="it-IT"/>
         </w:rPr>
-        <w:t xml:space="preserve">memanfaatkan </w:t>
-      </w:r>
-      <w:r>
-        <w:rPr>
-          <w:rFonts w:cstheme="majorBidi"/>
-          <w:noProof/>
-          <w:szCs w:val="24"/>
-        </w:rPr>
-        <w:t>data antropometri dan karakteristik individu balita, seperti usia, jenis kelamin, berat badan, dan tinggi badan, sebagai variabel input. Pemilihan algoritma ini didasarkan pada pertimbangan efektivitas serta kesesuaiannya dalam menangani kompleksitas data gizi balita sebagaimana dibuktikan dalam penelitian-penelitian sebelumnya</w:t>
-      </w:r>
-      <w:r>
-        <w:rPr>
-          <w:rFonts w:cstheme="majorBidi"/>
-          <w:noProof/>
-          <w:szCs w:val="24"/>
-        </w:rPr>
-        <w:t xml:space="preserve"> </w:t>
+        <w:fldChar w:fldCharType="begin" w:fldLock="1"/>
+      </w:r>
+      <w:r>
+        <w:rPr>
+          <w:rFonts w:cstheme="majorBidi"/>
+          <w:noProof/>
+          <w:szCs w:val="24"/>
+        </w:rPr>
+        <w:instrText>ADDIN CSL_CITATION {"citationItems":[{"id":"ITEM-1","itemData":{"DOI":"10.31284/j.integer.2024.v10i1.7501","ISSN":"2477-5274","abstract":"Penyakit gigi yang tidak segera ditangani menyebabkan penyakit infeksi gigi dan mulut. Penyakit infeksi gigi dan mulut dapat menyebabkan berbagai komplikasi sehingga harus ditangani dengan tepat sesuai dengan jenis penyakitnya. Permasalahan utama dalam penelitian ini adalah tingginya prevalensi penyakit infeksi gigi dan mulut di Indonesia serta kurangnya sistem deteksi dini yang efektif. Beragam metode dari teknologi kecerdasan buatan dapat melakukan deteksi dini penyakit infeksi gigi dan mulut secara cepat dan secara akurat dapat melakukan klasifikasi penyakit infeksinya. Tujuan dari penelitian ini adalah membandingkan performa model klasifikasi penyakit infeksi gigi dan mulut berbasis tree, seperti Decision tree, Random Forest dan XGBoost. Metode berbasis tree merupakan salah satu algoritma kecerdasan buatan yang dapat digunakan untuk data input kategorikal. Selain itu dilakukan penanganan ketidakseimbangan kelas menggunakan Teknik SMOTE. Masing-masing algoritma dievaluasi menggunakan matrik evaluasi seperti akurasi, recall, presisi dan f1-score. Selain itu juga dilakukan perbandingan waktu komputasi (running time) dari setiap model untuk menilai efisiensi model. Hasil klasifikasi menggunakan metode Decision Tree, Random Forest dan XGBoost memiliki akurasi 87.5%, 91.7% dan 93.1% dengan data latih tidak menggunakan smote serta memiliki akurasi 88.9%, 93.1% dan 97.2%. untuk data latih menggunakan penanganan ketidakseimbangan kelas smote. Model terbaik berdasarkan penelitian ini adalah xgboost dengan data latih menggunakan penangganan ketidakseimbangan data smote.","author":[{"dropping-particle":"","family":"Seno Aji","given":"Bernadus Anggo","non-dropping-particle":"","parse-names":false,"suffix":""},{"dropping-particle":"","family":"Setiawan","given":"Yohanes","non-dropping-particle":"","parse-names":false,"suffix":""},{"dropping-particle":"","family":"Anggraini","given":"Sukma Dewi","non-dropping-particle":"","parse-names":false,"suffix":""}],"container-title":"INTEGER: Journal of Information Technology","id":"ITEM-1","issue":"1","issued":{"date-parts":[["2025"]]},"page":"135-148","title":"Analisis Perbandingan Algoritma Decision Tree, Random Forest, dan XGBoost untuk Klasifikasi Penyakit Infeksi Gigi dan Mulut","type":"article-journal","volume":"10"},"uris":["http://www.mendeley.com/documents/?uuid=ebf96eec-dda9-4ce2-91aa-1e3d21a9a3f3"]},{"id":"ITEM-2","itemData":{"DOI":"10.57152/malcom.v3i2.1228","ISSN":"2797-2313","abstract":"Kondisi kekurangan gizi kronis yang disebabkan oleh asupan makanan yang tidak mencukupi sebagai akibat dari kebiasaan makan yang tidak tepat sesuai dengan gizi yang diperlukan disebut juga dengan stunting. Stunting dapat membuat fisik anak menjadi lebih pendek, selain itu dapat menghambat pertumbuhan dan perkembangan organ lain seperti ginjal, jantung, dan otak pada anak. Meningkatnya kasus stunting pada anak memerlukan upaya pencegahan secara dini. Pada penelitian ini menggunakan 18 atribut dan 5021 record data dari 10 kelurahan Kota Dumai dimana salah satu diantaranya dijadikan sebagai kelas. Pada penelitian ini menerapkan Algoritma Decision Tree dan Support Vactor Machine (SVM) untuk mengetahui algoritma mana yang tepat memproses data tersebut. Hasil prediksi dengan menggunakan Decision Tree pada penelitian ini mendapatkan nilai akurasi sebesar 96.15%, nilai recall Tidak sebesar  92.06% serta Ya sebesar 97.34% dan nilai presisi Tidak sebesar 90.99% serta Ya sebesar 97.68%. Sedangkan dengan menggunakan Algoritma SVM mendapatkan nilai akurasi sebesar 62.48%, nilai recall Tidak sebesar 99.12% serta Ya sebesar 51.80% dan nilai presisi Tidak sebesar 37.49% serta Ya sebesar 99.51%. Berdasarkan penelitian menggunakan data  tersebut dapat disimpulkan bahwa akurasai algoritma Decision Tree jauh lebih baik dibandingkan dengan algoritma SVM.","author":[{"dropping-particle":"","family":"Putri","given":"Amanda Iksanul","non-dropping-particle":"","parse-names":false,"suffix":""},{"dropping-particle":"","family":"Syarif","given":"Yulia","non-dropping-particle":"","parse-names":false,"suffix":""},{"dropping-particle":"","family":"Jayadi","given":"Puguh","non-dropping-particle":"","parse-names":false,"suffix":""},{"dropping-particle":"","family":"Arrazak","given":"Fadlan","non-dropping-particle":"","parse-names":false,"suffix":""},{"dropping-particle":"","family":"Salisah","given":"Febi Nur","non-dropping-particle":"","parse-names":false,"suffix":""}],"container-title":"MALCOM: Indonesian Journal of Machine Learning and Computer Science","id":"ITEM-2","issue":"2","issued":{"date-parts":[["2024"]]},"page":"349-357","title":"Implementasi Algoritma Decision Tree dan Support Vector Machine (SVM) untuk Prediksi Risiko Stunting pada Keluarga","type":"article-journal","volume":"3"},"uris":["http://www.mendeley.com/documents/?uuid=48bb8ae8-e63f-41b3-9ace-de0ad482ff85"]},{"id":"ITEM-3","itemData":{"DOI":"10.26623/transformatika.v23i1.12202","abstract":"At toddler age, they require special attention, as this is the period when the brain develops up to 80%. Stunting is a form of chronic malnutrition that affects a child's growth and development. According to WHO standards, it is characterised by height that is below or lower than that of peers. This condition has negative impacts on cognitive development and overall health. Identifying toddlers at risk of stunting early is crucial to minimising the negative effects that could impact their quality of life in the future. Traditional methods are less effective in predicting stunting because they often overlook the complex factors that influence an infant's nutritional status. This study aims to compare three algorithms and identify the most effective one for analysing infant stunting data. The method used involves comparing the results of the Random Forest, Decision Tree, and Extreme Gradient Boost (XGBoost) algorithms. The results obtained show that the Random Forest algorithm achieved the highest accuracy at 99.72%, Extreme Gradient Boost (XGBoost) at 99.58%, and Decision Tree at 98.87%.","author":[{"dropping-particle":"","family":"Puspita","given":"Dhika Malita","non-dropping-particle":"","parse-names":false,"suffix":""},{"dropping-particle":"","family":"Santoso","given":"Kartika Imam","non-dropping-particle":"","parse-names":false,"suffix":""},{"dropping-particle":"","family":"Triyono","given":"Andri","non-dropping-particle":"","parse-names":false,"suffix":""},{"dropping-particle":"","family":"Supriyadi","given":"Eko","non-dropping-particle":"","parse-names":false,"suffix":""},{"dropping-particle":"","family":"Agus","given":"S","non-dropping-particle":"","parse-names":false,"suffix":""}],"container-title":"Jurnal TRANSFORMATIKA","id":"ITEM-3","issue":"1","issued":{"date-parts":[["2025"]]},"page":"67-76","title":"Algoritma Random Forest , Decision Tree dan XGboost Untuk Klasifikasi Stunting Pada Balita","type":"article-journal","volume":"23"},"uris":["http://www.mendeley.com/documents/?uuid=0c0faad9-6db4-4901-a57b-d7f0bb568771"]}],"mendeley":{"formattedCitation":"(Puspita dkk., 2025; A. I. Putri dkk., 2024; Seno Aji dkk., 2025)","plainTextFormattedCitation":"(Puspita dkk., 2025; A. I. Putri dkk., 2024; Seno Aji dkk., 2025)","previouslyFormattedCitation":"(Puspita dkk., 2025; A. I. Putri dkk., 2024; Seno Aji dkk., 2025)"},"properties":{"noteIndex":0},"schema":"https://github.com/citation-style-language/schema/raw/master/csl-citation.json"}</w:instrText>
       </w:r>
       <w:r>
         <w:rPr>
@@ -1755,15 +1785,15 @@
           <w:szCs w:val="24"/>
           <w:lang w:val="it-IT"/>
         </w:rPr>
-        <w:fldChar w:fldCharType="begin" w:fldLock="1"/>
-      </w:r>
-      <w:r>
-        <w:rPr>
-          <w:rFonts w:cstheme="majorBidi"/>
-          <w:noProof/>
-          <w:szCs w:val="24"/>
-        </w:rPr>
-        <w:instrText>ADDIN CSL_CITATION {"citationItems":[{"id":"ITEM-1","itemData":{"DOI":"10.31284/j.integer.2024.v10i1.7501","ISSN":"2477-5274","abstract":"Penyakit gigi yang tidak segera ditangani menyebabkan penyakit infeksi gigi dan mulut. Penyakit infeksi gigi dan mulut dapat menyebabkan berbagai komplikasi sehingga harus ditangani dengan tepat sesuai dengan jenis penyakitnya. Permasalahan utama dalam penelitian ini adalah tingginya prevalensi penyakit infeksi gigi dan mulut di Indonesia serta kurangnya sistem deteksi dini yang efektif. Beragam metode dari teknologi kecerdasan buatan dapat melakukan deteksi dini penyakit infeksi gigi dan mulut secara cepat dan secara akurat dapat melakukan klasifikasi penyakit infeksinya. Tujuan dari penelitian ini adalah membandingkan performa model klasifikasi penyakit infeksi gigi dan mulut berbasis tree, seperti Decision tree, Random Forest dan XGBoost. Metode berbasis tree merupakan salah satu algoritma kecerdasan buatan yang dapat digunakan untuk data input kategorikal. Selain itu dilakukan penanganan ketidakseimbangan kelas menggunakan Teknik SMOTE. Masing-masing algoritma dievaluasi menggunakan matrik evaluasi seperti akurasi, recall, presisi dan f1-score. Selain itu juga dilakukan perbandingan waktu komputasi (running time) dari setiap model untuk menilai efisiensi model. Hasil klasifikasi menggunakan metode Decision Tree, Random Forest dan XGBoost memiliki akurasi 87.5%, 91.7% dan 93.1% dengan data latih tidak menggunakan smote serta memiliki akurasi 88.9%, 93.1% dan 97.2%. untuk data latih menggunakan penanganan ketidakseimbangan kelas smote. Model terbaik berdasarkan penelitian ini adalah xgboost dengan data latih menggunakan penangganan ketidakseimbangan data smote.","author":[{"dropping-particle":"","family":"Seno Aji","given":"Bernadus Anggo","non-dropping-particle":"","parse-names":false,"suffix":""},{"dropping-particle":"","family":"Setiawan","given":"Yohanes","non-dropping-particle":"","parse-names":false,"suffix":""},{"dropping-particle":"","family":"Anggraini","given":"Sukma Dewi","non-dropping-particle":"","parse-names":false,"suffix":""}],"container-title":"INTEGER: Journal of Information Technology","id":"ITEM-1","issue":"1","issued":{"date-parts":[["2025"]]},"page":"135-148","title":"Analisis Perbandingan Algoritma Decision Tree, Random Forest, dan XGBoost untuk Klasifikasi Penyakit Infeksi Gigi dan Mulut","type":"article-journal","volume":"10"},"uris":["http://www.mendeley.com/documents/?uuid=ebf96eec-dda9-4ce2-91aa-1e3d21a9a3f3"]},{"id":"ITEM-2","itemData":{"DOI":"10.57152/malcom.v3i2.1228","ISSN":"2797-2313","abstract":"Kondisi kekurangan gizi kronis yang disebabkan oleh asupan makanan yang tidak mencukupi sebagai akibat dari kebiasaan makan yang tidak tepat sesuai dengan gizi yang diperlukan disebut juga dengan stunting. Stunting dapat membuat fisik anak menjadi lebih pendek, selain itu dapat menghambat pertumbuhan dan perkembangan organ lain seperti ginjal, jantung, dan otak pada anak. Meningkatnya kasus stunting pada anak memerlukan upaya pencegahan secara dini. Pada penelitian ini menggunakan 18 atribut dan 5021 record data dari 10 kelurahan Kota Dumai dimana salah satu diantaranya dijadikan sebagai kelas. Pada penelitian ini menerapkan Algoritma Decision Tree dan Support Vactor Machine (SVM) untuk mengetahui algoritma mana yang tepat memproses data tersebut. Hasil prediksi dengan menggunakan Decision Tree pada penelitian ini mendapatkan nilai akurasi sebesar 96.15%, nilai recall Tidak sebesar  92.06% serta Ya sebesar 97.34% dan nilai presisi Tidak sebesar 90.99% serta Ya sebesar 97.68%. Sedangkan dengan menggunakan Algoritma SVM mendapatkan nilai akurasi sebesar 62.48%, nilai recall Tidak sebesar 99.12% serta Ya sebesar 51.80% dan nilai presisi Tidak sebesar 37.49% serta Ya sebesar 99.51%. Berdasarkan penelitian menggunakan data  tersebut dapat disimpulkan bahwa akurasai algoritma Decision Tree jauh lebih baik dibandingkan dengan algoritma SVM.","author":[{"dropping-particle":"","family":"Putri","given":"Amanda Iksanul","non-dropping-particle":"","parse-names":false,"suffix":""},{"dropping-particle":"","family":"Syarif","given":"Yulia","non-dropping-particle":"","parse-names":false,"suffix":""},{"dropping-particle":"","family":"Jayadi","given":"Puguh","non-dropping-particle":"","parse-names":false,"suffix":""},{"dropping-particle":"","family":"Arrazak","given":"Fadlan","non-dropping-particle":"","parse-names":false,"suffix":""},{"dropping-particle":"","family":"Salisah","given":"Febi Nur","non-dropping-particle":"","parse-names":false,"suffix":""}],"container-title":"MALCOM: Indonesian Journal of Machine Learning and Computer Science","id":"ITEM-2","issue":"2","issued":{"date-parts":[["2024"]]},"page":"349-357","title":"Implementasi Algoritma Decision Tree dan Support Vector Machine (SVM) untuk Prediksi Risiko Stunting pada Keluarga","type":"article-journal","volume":"3"},"uris":["http://www.mendeley.com/documents/?uuid=48bb8ae8-e63f-41b3-9ace-de0ad482ff85"]},{"id":"ITEM-3","itemData":{"DOI":"10.26623/transformatika.v23i1.12202","abstract":"At toddler age, they require special attention, as this is the period when the brain develops up to 80%. Stunting is a form of chronic malnutrition that affects a child's growth and development. According to WHO standards, it is characterised by height that is below or lower than that of peers. This condition has negative impacts on cognitive development and overall health. Identifying toddlers at risk of stunting early is crucial to minimising the negative effects that could impact their quality of life in the future. Traditional methods are less effective in predicting stunting because they often overlook the complex factors that influence an infant's nutritional status. This study aims to compare three algorithms and identify the most effective one for analysing infant stunting data. The method used involves comparing the results of the Random Forest, Decision Tree, and Extreme Gradient Boost (XGBoost) algorithms. The results obtained show that the Random Forest algorithm achieved the highest accuracy at 99.72%, Extreme Gradient Boost (XGBoost) at 99.58%, and Decision Tree at 98.87%.","author":[{"dropping-particle":"","family":"Puspita","given":"Dhika Malita","non-dropping-particle":"","parse-names":false,"suffix":""},{"dropping-particle":"","family":"Santoso","given":"Kartika Imam","non-dropping-particle":"","parse-names":false,"suffix":""},{"dropping-particle":"","family":"Triyono","given":"Andri","non-dropping-particle":"","parse-names":false,"suffix":""},{"dropping-particle":"","family":"Supriyadi","given":"Eko","non-dropping-particle":"","parse-names":false,"suffix":""},{"dropping-particle":"","family":"Agus","given":"S","non-dropping-particle":"","parse-names":false,"suffix":""}],"container-title":"Jurnal TRANSFORMATIKA","id":"ITEM-3","issue":"1","issued":{"date-parts":[["2025"]]},"page":"67-76","title":"Algoritma Random Forest , Decision Tree dan XGboost Untuk Klasifikasi Stunting Pada Balita","type":"article-journal","volume":"23"},"uris":["http://www.mendeley.com/documents/?uuid=0c0faad9-6db4-4901-a57b-d7f0bb568771"]}],"mendeley":{"formattedCitation":"(Puspita dkk., 2025; A. I. Putri dkk., 2024; Seno Aji dkk., 2025)","plainTextFormattedCitation":"(Puspita dkk., 2025; A. I. Putri dkk., 2024; Seno Aji dkk., 2025)","previouslyFormattedCitation":"(Puspita dkk., 2025; A. I. Putri dkk., 2024; Seno Aji dkk., 2025)"},"properties":{"noteIndex":0},"schema":"https://github.com/citation-style-language/schema/raw/master/csl-citation.json"}</w:instrText>
+        <w:fldChar w:fldCharType="separate"/>
+      </w:r>
+      <w:r>
+        <w:rPr>
+          <w:rFonts w:cstheme="majorBidi"/>
+          <w:noProof/>
+          <w:szCs w:val="24"/>
+        </w:rPr>
+        <w:t>(Puspita dkk., 2025; A. I. Putri dkk., 2024; Seno Aji dkk., 2025)</w:t>
       </w:r>
       <w:r>
         <w:rPr>
@@ -1772,24 +1802,6 @@
           <w:szCs w:val="24"/>
           <w:lang w:val="it-IT"/>
         </w:rPr>
-        <w:fldChar w:fldCharType="separate"/>
-      </w:r>
-      <w:r>
-        <w:rPr>
-          <w:rFonts w:cstheme="majorBidi"/>
-          <w:noProof/>
-          <w:szCs w:val="24"/>
-          <w:lang w:val="it-IT"/>
-        </w:rPr>
-        <w:t>(Puspita dkk., 2025; A. I. Putri dkk., 2024; Seno Aji dkk., 2025)</w:t>
-      </w:r>
-      <w:r>
-        <w:rPr>
-          <w:rFonts w:cstheme="majorBidi"/>
-          <w:noProof/>
-          <w:szCs w:val="24"/>
-          <w:lang w:val="it-IT"/>
-        </w:rPr>
         <w:fldChar w:fldCharType="end"/>
       </w:r>
       <w:r>
@@ -1797,7 +1809,6 @@
           <w:rFonts w:cstheme="majorBidi"/>
           <w:noProof/>
           <w:szCs w:val="24"/>
-          <w:lang w:val="it-IT"/>
         </w:rPr>
         <w:t xml:space="preserve">. </w:t>
       </w:r>
@@ -1820,7 +1831,6 @@
           <w:rFonts w:cstheme="majorBidi"/>
           <w:noProof/>
           <w:szCs w:val="24"/>
-          <w:lang w:val="it-IT"/>
         </w:rPr>
         <w:t>Sebagai bentuk implementasi dari model prediksi yang dikembangkan, penelitian ini memanfaatkan aplikasi mobile dan web sebagai media pengujian serta visualisasi hasil prediksi, tanpa menjadikannya sebagai fokus utama penelitian. Aplikasi mobile ditujukan bagi orang tua atau pengasuh balita untuk melakukan pemeriksaan mandiri terhadap risiko stunting melalui pengisian data yang relevan. Sementara itu, aplikasi web digunakan oleh tenaga kesehatan atau admin sebagai media monitoring dan visualisasi data hasil prediksi. Dengan adanya sistem prediksi berbasis Machine Learning ini, diharapkan proses identifikasi risiko stunting dapat dilakukan secara lebih dini, objektif, dan berbasis data, sehingga mendukung upaya pencegahan dan penanggulangan stunting secara lebih efektif dan berkelanjutan.</w:t>
       </w:r>
@@ -2482,23 +2492,6 @@
     </w:p>
     <w:p>
       <w:pPr>
-        <w:rPr>
-          <w:rFonts w:cstheme="majorBidi"/>
-          <w:noProof/>
-          <w:szCs w:val="24"/>
-        </w:rPr>
-      </w:pPr>
-      <w:r>
-        <w:rPr>
-          <w:rFonts w:cstheme="majorBidi"/>
-          <w:noProof/>
-          <w:szCs w:val="24"/>
-        </w:rPr>
-        <w:br w:type="page"/>
-      </w:r>
-    </w:p>
-    <w:p>
-      <w:pPr>
         <w:pStyle w:val="Heading2"/>
         <w:numPr>
           <w:ilvl w:val="0"/>
@@ -2534,7 +2527,30 @@
           <w:noProof/>
           <w:szCs w:val="24"/>
         </w:rPr>
-        <w:t xml:space="preserve">Penelitian ini diharapkan dapat memberikan kontribusi dalam pengembangan penerapan algoritma Machine Learning, khususnya Random Forest, dalam bidang kesehatan masyarakat untuk prediksi risiko stunting pada balita. Melalui pemanfaatan data antropometri balita, model prediksi yang dihasilkan diharapkan mampu memberikan hasil klasifikasi yang akurat dan stabil, serta mengidentifikasi variabel-variabel yang paling berpengaruh terhadap risiko stunting melalui analisis </w:t>
+        <w:t>Penelitian ini diharapkan memberikan manfaat sebagai berikut:</w:t>
+      </w:r>
+    </w:p>
+    <w:p>
+      <w:pPr>
+        <w:numPr>
+          <w:ilvl w:val="0"/>
+          <w:numId w:val="20"/>
+        </w:numPr>
+        <w:spacing w:before="160" w:line="480" w:lineRule="auto"/>
+        <w:jc w:val="both"/>
+        <w:rPr>
+          <w:rFonts w:cstheme="majorBidi"/>
+          <w:noProof/>
+          <w:szCs w:val="24"/>
+        </w:rPr>
+      </w:pPr>
+      <w:r>
+        <w:rPr>
+          <w:rFonts w:cstheme="majorBidi"/>
+          <w:noProof/>
+          <w:szCs w:val="24"/>
+        </w:rPr>
+        <w:t xml:space="preserve">Memberikan kontribusi dalam pengembangan penerapan algoritma </w:t>
       </w:r>
       <w:r>
         <w:rPr>
@@ -2544,6 +2560,47 @@
           <w:noProof/>
           <w:szCs w:val="24"/>
         </w:rPr>
+        <w:t>Machine Learning</w:t>
+      </w:r>
+      <w:r>
+        <w:rPr>
+          <w:rFonts w:cstheme="majorBidi"/>
+          <w:noProof/>
+          <w:szCs w:val="24"/>
+        </w:rPr>
+        <w:t>, khususnya Random Forest, untuk prediksi risiko stunting pada balita berbasis data antropometri.</w:t>
+      </w:r>
+    </w:p>
+    <w:p>
+      <w:pPr>
+        <w:numPr>
+          <w:ilvl w:val="0"/>
+          <w:numId w:val="20"/>
+        </w:numPr>
+        <w:spacing w:before="160" w:line="480" w:lineRule="auto"/>
+        <w:jc w:val="both"/>
+        <w:rPr>
+          <w:rFonts w:cstheme="majorBidi"/>
+          <w:noProof/>
+          <w:szCs w:val="24"/>
+        </w:rPr>
+      </w:pPr>
+      <w:r>
+        <w:rPr>
+          <w:rFonts w:cstheme="majorBidi"/>
+          <w:noProof/>
+          <w:szCs w:val="24"/>
+        </w:rPr>
+        <w:t xml:space="preserve">Menghasilkan model klasifikasi yang akurat dan stabil serta mampu mengidentifikasi variabel antropometri yang paling berpengaruh terhadap risiko stunting melalui analisis </w:t>
+      </w:r>
+      <w:r>
+        <w:rPr>
+          <w:rFonts w:cstheme="majorBidi"/>
+          <w:i/>
+          <w:iCs/>
+          <w:noProof/>
+          <w:szCs w:val="24"/>
+        </w:rPr>
         <w:t>feature importance</w:t>
       </w:r>
       <w:r>
@@ -2552,7 +2609,30 @@
           <w:noProof/>
           <w:szCs w:val="24"/>
         </w:rPr>
-        <w:t>. Hasil penelitian ini diharapkan dapat menjadi referensi ilmiah bagi penelitian selanjutnya serta mendukung pengambilan keputusan berbasis data dalam upaya deteksi dini dan pencegahan stunting secara lebih efektif.</w:t>
+        <w:t>.</w:t>
+      </w:r>
+    </w:p>
+    <w:p>
+      <w:pPr>
+        <w:numPr>
+          <w:ilvl w:val="0"/>
+          <w:numId w:val="20"/>
+        </w:numPr>
+        <w:spacing w:before="160" w:line="480" w:lineRule="auto"/>
+        <w:jc w:val="both"/>
+        <w:rPr>
+          <w:rFonts w:cstheme="majorBidi"/>
+          <w:noProof/>
+          <w:szCs w:val="24"/>
+        </w:rPr>
+      </w:pPr>
+      <w:r>
+        <w:rPr>
+          <w:rFonts w:cstheme="majorBidi"/>
+          <w:noProof/>
+          <w:szCs w:val="24"/>
+        </w:rPr>
+        <w:t>Menjadi referensi ilmiah bagi penelitian selanjutnya di bidang prediksi stunting serta mendukung peng ilustrasian pengambilan keputusan berbasis data dalam upaya deteksi dini dan pencegahan stunting.</w:t>
       </w:r>
     </w:p>
     <w:p>
@@ -3178,7 +3258,7 @@
         <w:rPr>
           <w:rFonts w:cstheme="majorBidi"/>
         </w:rPr>
-        <w:instrText>ADDIN CSL_CITATION {"citationItems":[{"id":"ITEM-1","itemData":{"URL":"https://ayosehat.kemkes.go.id/topik-penyakit/defisiensi-nutrisi/stunting","accessed":{"date-parts":[["2026","7","2"]]},"author":[{"dropping-particle":"","family":"Kemenakes","given":"","non-dropping-particle":"","parse-names":false,"suffix":""}],"container-title":"Kementerian Kesehatan Republik Indonesia","id":"ITEM-1","issued":{"date-parts":[["2024"]]},"title":"Stunting: Suatu keadaan kurang gizi kronis pada balita","type":"webpage"},"uris":["http://www.mendeley.com/documents/?uuid=378462e4-caec-4eb6-ad9d-0dd8a8bd1ed5"]}],"mendeley":{"formattedCitation":"(Kemenakes, 2024)","plainTextFormattedCitation":"(Kemenakes, 2024)","previouslyFormattedCitation":"(Kemenakes, 2024)"},"properties":{"noteIndex":0},"schema":"https://github.com/citation-style-language/schema/raw/master/csl-citation.json"}</w:instrText>
+        <w:instrText>ADDIN CSL_CITATION {"citationItems":[{"id":"ITEM-1","itemData":{"URL":"https://kemkes.go.id/id/pertama-kali-dalam-sejarah-prevalensi-stunting-indonesia-turun-di-bawah-20-persen","accessed":{"date-parts":[["2026","8","2"]]},"author":[{"dropping-particle":"","family":"Kemenakes","given":"","non-dropping-particle":"","parse-names":false,"suffix":""}],"container-title":"Kementerian Kesehatan Republik Indonesia","id":"ITEM-1","issued":{"date-parts":[["2025"]]},"title":"Pertama Kali dalam Sejarah: Prevalensi Stunting Indonesia Turun di Bawah 20 Persen","type":"webpage"},"uris":["http://www.mendeley.com/documents/?uuid=378462e4-caec-4eb6-ad9d-0dd8a8bd1ed5"]}],"mendeley":{"formattedCitation":"(Kemenakes, 2025)","plainTextFormattedCitation":"(Kemenakes, 2025)","previouslyFormattedCitation":"(Kemenakes, 2025)"},"properties":{"noteIndex":0},"schema":"https://github.com/citation-style-language/schema/raw/master/csl-citation.json"}</w:instrText>
       </w:r>
       <w:r>
         <w:rPr>
@@ -3191,7 +3271,7 @@
           <w:rFonts w:cstheme="majorBidi"/>
           <w:noProof/>
         </w:rPr>
-        <w:t>(Kemenakes, 2024)</w:t>
+        <w:t>(Kemenakes, 2025)</w:t>
       </w:r>
       <w:r>
         <w:rPr>
@@ -3251,7 +3331,7 @@
         <w:rPr>
           <w:rFonts w:cstheme="majorBidi"/>
         </w:rPr>
-        <w:instrText>ADDIN CSL_CITATION {"citationItems":[{"id":"ITEM-1","itemData":{"URL":"https://ayosehat.kemkes.go.id/topik-penyakit/defisiensi-nutrisi/stunting","accessed":{"date-parts":[["2026","7","2"]]},"author":[{"dropping-particle":"","family":"Kemenakes","given":"","non-dropping-particle":"","parse-names":false,"suffix":""}],"container-title":"Kementerian Kesehatan Republik Indonesia","id":"ITEM-1","issued":{"date-parts":[["2024"]]},"title":"Stunting: Suatu keadaan kurang gizi kronis pada balita","type":"webpage"},"uris":["http://www.mendeley.com/documents/?uuid=378462e4-caec-4eb6-ad9d-0dd8a8bd1ed5"]}],"mendeley":{"formattedCitation":"(Kemenakes, 2024)","plainTextFormattedCitation":"(Kemenakes, 2024)","previouslyFormattedCitation":"(Kemenakes, 2024)"},"properties":{"noteIndex":0},"schema":"https://github.com/citation-style-language/schema/raw/master/csl-citation.json"}</w:instrText>
+        <w:instrText>ADDIN CSL_CITATION {"citationItems":[{"id":"ITEM-1","itemData":{"URL":"https://kemkes.go.id/id/pertama-kali-dalam-sejarah-prevalensi-stunting-indonesia-turun-di-bawah-20-persen","accessed":{"date-parts":[["2026","8","2"]]},"author":[{"dropping-particle":"","family":"Kemenakes","given":"","non-dropping-particle":"","parse-names":false,"suffix":""}],"container-title":"Kementerian Kesehatan Republik Indonesia","id":"ITEM-1","issued":{"date-parts":[["2025"]]},"title":"Pertama Kali dalam Sejarah: Prevalensi Stunting Indonesia Turun di Bawah 20 Persen","type":"webpage"},"uris":["http://www.mendeley.com/documents/?uuid=378462e4-caec-4eb6-ad9d-0dd8a8bd1ed5"]}],"mendeley":{"formattedCitation":"(Kemenakes, 2025)","plainTextFormattedCitation":"(Kemenakes, 2025)","previouslyFormattedCitation":"(Kemenakes, 2025)"},"properties":{"noteIndex":0},"schema":"https://github.com/citation-style-language/schema/raw/master/csl-citation.json"}</w:instrText>
       </w:r>
       <w:r>
         <w:rPr>
@@ -3264,7 +3344,7 @@
           <w:rFonts w:cstheme="majorBidi"/>
           <w:noProof/>
         </w:rPr>
-        <w:t>(Kemenakes, 2024)</w:t>
+        <w:t>(Kemenakes, 2025)</w:t>
       </w:r>
       <w:r>
         <w:rPr>
@@ -3445,7 +3525,7 @@
         <w:rPr>
           <w:rFonts w:cstheme="majorBidi"/>
         </w:rPr>
-        <w:instrText>ADDIN CSL_CITATION {"citationItems":[{"id":"ITEM-1","itemData":{"URL":"https://ayosehat.kemkes.go.id/topik-penyakit/defisiensi-nutrisi/stunting","accessed":{"date-parts":[["2026","7","2"]]},"author":[{"dropping-particle":"","family":"Kemenakes","given":"","non-dropping-particle":"","parse-names":false,"suffix":""}],"container-title":"Kementerian Kesehatan Republik Indonesia","id":"ITEM-1","issued":{"date-parts":[["2024"]]},"title":"Stunting: Suatu keadaan kurang gizi kronis pada balita","type":"webpage"},"uris":["http://www.mendeley.com/documents/?uuid=378462e4-caec-4eb6-ad9d-0dd8a8bd1ed5"]}],"mendeley":{"formattedCitation":"(Kemenakes, 2024)","plainTextFormattedCitation":"(Kemenakes, 2024)","previouslyFormattedCitation":"(Kemenakes, 2024)"},"properties":{"noteIndex":0},"schema":"https://github.com/citation-style-language/schema/raw/master/csl-citation.json"}</w:instrText>
+        <w:instrText>ADDIN CSL_CITATION {"citationItems":[{"id":"ITEM-1","itemData":{"URL":"https://kemkes.go.id/id/pertama-kali-dalam-sejarah-prevalensi-stunting-indonesia-turun-di-bawah-20-persen","accessed":{"date-parts":[["2026","8","2"]]},"author":[{"dropping-particle":"","family":"Kemenakes","given":"","non-dropping-particle":"","parse-names":false,"suffix":""}],"container-title":"Kementerian Kesehatan Republik Indonesia","id":"ITEM-1","issued":{"date-parts":[["2025"]]},"title":"Pertama Kali dalam Sejarah: Prevalensi Stunting Indonesia Turun di Bawah 20 Persen","type":"webpage"},"uris":["http://www.mendeley.com/documents/?uuid=378462e4-caec-4eb6-ad9d-0dd8a8bd1ed5"]}],"mendeley":{"formattedCitation":"(Kemenakes, 2025)","plainTextFormattedCitation":"(Kemenakes, 2025)","previouslyFormattedCitation":"(Kemenakes, 2025)"},"properties":{"noteIndex":0},"schema":"https://github.com/citation-style-language/schema/raw/master/csl-citation.json"}</w:instrText>
       </w:r>
       <w:r>
         <w:rPr>
@@ -3458,7 +3538,7 @@
           <w:rFonts w:cstheme="majorBidi"/>
           <w:noProof/>
         </w:rPr>
-        <w:t>(Kemenakes, 2024)</w:t>
+        <w:t>(Kemenakes, 2025)</w:t>
       </w:r>
       <w:r>
         <w:rPr>
@@ -3992,13 +4072,7 @@
         <w:rPr>
           <w:rFonts w:cstheme="majorBidi"/>
         </w:rPr>
-        <w:t>.</w:t>
-      </w:r>
-      <w:r>
-        <w:rPr>
-          <w:rFonts w:cstheme="majorBidi"/>
-        </w:rPr>
-        <w:t xml:space="preserve"> </w:t>
+        <w:t xml:space="preserve">. </w:t>
       </w:r>
       <w:r>
         <w:rPr>
@@ -4010,7 +4084,7 @@
         <w:rPr>
           <w:rFonts w:cstheme="majorBidi"/>
         </w:rPr>
-        <w:instrText>ADDIN CSL_CITATION {"citationItems":[{"id":"ITEM-1","itemData":{"URL":"https://ayosehat.kemkes.go.id/topik-penyakit/defisiensi-nutrisi/stunting","accessed":{"date-parts":[["2026","7","2"]]},"author":[{"dropping-particle":"","family":"Kemenakes","given":"","non-dropping-particle":"","parse-names":false,"suffix":""}],"container-title":"Kementerian Kesehatan Republik Indonesia","id":"ITEM-1","issued":{"date-parts":[["2024"]]},"title":"Stunting: Suatu keadaan kurang gizi kronis pada balita","type":"webpage"},"uris":["http://www.mendeley.com/documents/?uuid=378462e4-caec-4eb6-ad9d-0dd8a8bd1ed5"]}],"mendeley":{"formattedCitation":"(Kemenakes, 2024)","plainTextFormattedCitation":"(Kemenakes, 2024)","previouslyFormattedCitation":"(Kemenakes, 2024)"},"properties":{"noteIndex":0},"schema":"https://github.com/citation-style-language/schema/raw/master/csl-citation.json"}</w:instrText>
+        <w:instrText>ADDIN CSL_CITATION {"citationItems":[{"id":"ITEM-1","itemData":{"URL":"https://kemkes.go.id/id/pertama-kali-dalam-sejarah-prevalensi-stunting-indonesia-turun-di-bawah-20-persen","accessed":{"date-parts":[["2026","8","2"]]},"author":[{"dropping-particle":"","family":"Kemenakes","given":"","non-dropping-particle":"","parse-names":false,"suffix":""}],"container-title":"Kementerian Kesehatan Republik Indonesia","id":"ITEM-1","issued":{"date-parts":[["2025"]]},"title":"Pertama Kali dalam Sejarah: Prevalensi Stunting Indonesia Turun di Bawah 20 Persen","type":"webpage"},"uris":["http://www.mendeley.com/documents/?uuid=378462e4-caec-4eb6-ad9d-0dd8a8bd1ed5"]}],"mendeley":{"formattedCitation":"(Kemenakes, 2025)","plainTextFormattedCitation":"(Kemenakes, 2025)","previouslyFormattedCitation":"(Kemenakes, 2025)"},"properties":{"noteIndex":0},"schema":"https://github.com/citation-style-language/schema/raw/master/csl-citation.json"}</w:instrText>
       </w:r>
       <w:r>
         <w:rPr>
@@ -4023,7 +4097,7 @@
           <w:rFonts w:cstheme="majorBidi"/>
           <w:noProof/>
         </w:rPr>
-        <w:t>(Kemenakes, 2024)</w:t>
+        <w:t>(Kemenakes, 2025)</w:t>
       </w:r>
       <w:r>
         <w:rPr>
@@ -4304,7 +4378,7 @@
         <w:rPr>
           <w:rFonts w:cstheme="majorBidi"/>
         </w:rPr>
-        <w:instrText>ADDIN CSL_CITATION {"citationItems":[{"id":"ITEM-1","itemData":{"URL":"https://ayosehat.kemkes.go.id/topik-penyakit/defisiensi-nutrisi/stunting","accessed":{"date-parts":[["2026","7","2"]]},"author":[{"dropping-particle":"","family":"Kemenakes","given":"","non-dropping-particle":"","parse-names":false,"suffix":""}],"container-title":"Kementerian Kesehatan Republik Indonesia","id":"ITEM-1","issued":{"date-parts":[["2024"]]},"title":"Stunting: Suatu keadaan kurang gizi kronis pada balita","type":"webpage"},"uris":["http://www.mendeley.com/documents/?uuid=378462e4-caec-4eb6-ad9d-0dd8a8bd1ed5"]}],"mendeley":{"formattedCitation":"(Kemenakes, 2024)","plainTextFormattedCitation":"(Kemenakes, 2024)","previouslyFormattedCitation":"(Kemenakes, 2024)"},"properties":{"noteIndex":0},"schema":"https://github.com/citation-style-language/schema/raw/master/csl-citation.json"}</w:instrText>
+        <w:instrText>ADDIN CSL_CITATION {"citationItems":[{"id":"ITEM-1","itemData":{"URL":"https://kemkes.go.id/id/pertama-kali-dalam-sejarah-prevalensi-stunting-indonesia-turun-di-bawah-20-persen","accessed":{"date-parts":[["2026","8","2"]]},"author":[{"dropping-particle":"","family":"Kemenakes","given":"","non-dropping-particle":"","parse-names":false,"suffix":""}],"container-title":"Kementerian Kesehatan Republik Indonesia","id":"ITEM-1","issued":{"date-parts":[["2025"]]},"title":"Pertama Kali dalam Sejarah: Prevalensi Stunting Indonesia Turun di Bawah 20 Persen","type":"webpage"},"uris":["http://www.mendeley.com/documents/?uuid=378462e4-caec-4eb6-ad9d-0dd8a8bd1ed5"]}],"mendeley":{"formattedCitation":"(Kemenakes, 2025)","plainTextFormattedCitation":"(Kemenakes, 2025)","previouslyFormattedCitation":"(Kemenakes, 2025)"},"properties":{"noteIndex":0},"schema":"https://github.com/citation-style-language/schema/raw/master/csl-citation.json"}</w:instrText>
       </w:r>
       <w:r>
         <w:rPr>
@@ -4317,7 +4391,7 @@
           <w:rFonts w:cstheme="majorBidi"/>
           <w:noProof/>
         </w:rPr>
-        <w:t>(Kemenakes, 2024)</w:t>
+        <w:t>(Kemenakes, 2025)</w:t>
       </w:r>
       <w:r>
         <w:rPr>
@@ -7122,7 +7196,7 @@
         <w:rPr>
           <w:rFonts w:cstheme="majorBidi"/>
         </w:rPr>
-        <w:instrText>156), but are more robust with respect to noise. Internal estimates monitor error, strength, and correlation and these are used to show the response to increasing the number of features used in the splitting. Internal estimates are also used to measure variable importance. These ideas are also applicable to regression","author":[{"dropping-particle":"","family":"Breiman","given":"L E O","non-dropping-particle":"","parse-names":false,"suffix":""}],"container-title":"Kluwer Academic Publishers.","id":"ITEM-1","issued":{"date-parts":[["2001"]]},"page":"5-32","title":"Random Forests","type":"article-journal","volume":"45"},"uris":["http://www.mendeley.com/documents/?uuid=57454aeb-eb8a-48e5-9b01-3733cff7af40"]},{"id":"ITEM-2","itemData":{"author":[{"dropping-particle":"","family":"Hastie","given":"Trevor","non-dropping-particle":"","parse-names":false,"suffix":""},{"dropping-particle":"","family":"Tibshirani","given":"Robert","non-dropping-particle":"","parse-names":false,"suffix":""},{"dropping-particle":"","family":"Friedman","given":"Jerome","non-dropping-particle":"","parse-names":false,"suffix":""}],"edition":"2","id":"ITEM-2","issued":{"date-parts":[["2008"]]},"publisher":"Springer","publisher-place":"Stanford, California August","title":"The Elements Of Statistical Learning: Data Mining Inference-and Prediction","type":"book"},"uris":["http://www.mendeley.com/documents/?uuid=e1a34502-efcf-4c2d-9219-14ffbb64dd92"]}],"mendeley":{"formattedCitation":"(Breiman, 2001; Hastie dkk., 2008)","plainTextFormattedCitation":"(Breiman, 2001; Hastie dkk., 2008)"},"properties":{"noteIndex":0},"schema":"https://github.com/citation-style-language/schema/raw/master/csl-citation.json"}</w:instrText>
+        <w:instrText>156), but are more robust with respect to noise. Internal estimates monitor error, strength, and correlation and these are used to show the response to increasing the number of features used in the splitting. Internal estimates are also used to measure variable importance. These ideas are also applicable to regression","author":[{"dropping-particle":"","family":"Breiman","given":"L E O","non-dropping-particle":"","parse-names":false,"suffix":""}],"container-title":"Kluwer Academic Publishers.","id":"ITEM-1","issued":{"date-parts":[["2001"]]},"page":"5-32","title":"Random Forests","type":"article-journal","volume":"45"},"uris":["http://www.mendeley.com/documents/?uuid=57454aeb-eb8a-48e5-9b01-3733cff7af40"]},{"id":"ITEM-2","itemData":{"author":[{"dropping-particle":"","family":"Hastie","given":"Trevor","non-dropping-particle":"","parse-names":false,"suffix":""},{"dropping-particle":"","family":"Tibshirani","given":"Robert","non-dropping-particle":"","parse-names":false,"suffix":""},{"dropping-particle":"","family":"Friedman","given":"Jerome","non-dropping-particle":"","parse-names":false,"suffix":""}],"edition":"2","id":"ITEM-2","issued":{"date-parts":[["2008"]]},"publisher":"Springer","publisher-place":"Stanford, California August","title":"The Elements Of Statistical Learning: Data Mining Inference-and Prediction","type":"book"},"uris":["http://www.mendeley.com/documents/?uuid=e1a34502-efcf-4c2d-9219-14ffbb64dd92"]}],"mendeley":{"formattedCitation":"(Breiman, 2001; Hastie dkk., 2008)","plainTextFormattedCitation":"(Breiman, 2001; Hastie dkk., 2008)","previouslyFormattedCitation":"(Breiman, 2001; Hastie dkk., 2008)"},"properties":{"noteIndex":0},"schema":"https://github.com/citation-style-language/schema/raw/master/csl-citation.json"}</w:instrText>
       </w:r>
       <w:r>
         <w:rPr>
@@ -8255,13 +8329,7 @@
             <w:rPr>
               <w:rFonts w:ascii="Cambria Math" w:hAnsi="Cambria Math" w:cstheme="majorBidi"/>
             </w:rPr>
-            <m:t>Precision</m:t>
-          </m:r>
-          <m:r>
-            <w:rPr>
-              <w:rFonts w:ascii="Cambria Math" w:hAnsi="Cambria Math" w:cstheme="majorBidi"/>
-            </w:rPr>
-            <m:t>=</m:t>
+            <m:t>Precision=</m:t>
           </m:r>
           <m:f>
             <m:fPr>
@@ -8620,13 +8688,7 @@
             <w:rPr>
               <w:rFonts w:ascii="Cambria Math" w:hAnsi="Cambria Math" w:cstheme="majorBidi"/>
             </w:rPr>
-            <m:t>Recall</m:t>
-          </m:r>
-          <m:r>
-            <w:rPr>
-              <w:rFonts w:ascii="Cambria Math" w:hAnsi="Cambria Math" w:cstheme="majorBidi"/>
-            </w:rPr>
-            <m:t>=</m:t>
+            <m:t>Recall=</m:t>
           </m:r>
           <m:f>
             <m:fPr>
@@ -8651,13 +8713,7 @@
                 <w:rPr>
                   <w:rFonts w:ascii="Cambria Math" w:hAnsi="Cambria Math" w:cstheme="majorBidi"/>
                 </w:rPr>
-                <m:t>TP+F</m:t>
-              </m:r>
-              <m:r>
-                <w:rPr>
-                  <w:rFonts w:ascii="Cambria Math" w:hAnsi="Cambria Math" w:cstheme="majorBidi"/>
-                </w:rPr>
-                <m:t>N</m:t>
+                <m:t>TP+FN</m:t>
               </m:r>
             </m:den>
           </m:f>
@@ -9008,19 +9064,7 @@
             <w:rPr>
               <w:rFonts w:ascii="Cambria Math" w:hAnsi="Cambria Math" w:cstheme="majorBidi"/>
             </w:rPr>
-            <m:t>F1-score</m:t>
-          </m:r>
-          <m:r>
-            <w:rPr>
-              <w:rFonts w:ascii="Cambria Math" w:hAnsi="Cambria Math" w:cstheme="majorBidi"/>
-            </w:rPr>
-            <m:t>=</m:t>
-          </m:r>
-          <m:r>
-            <w:rPr>
-              <w:rFonts w:ascii="Cambria Math" w:hAnsi="Cambria Math" w:cstheme="majorBidi"/>
-            </w:rPr>
-            <m:t>2 ×</m:t>
+            <m:t>F1-score=2 ×</m:t>
           </m:r>
           <m:f>
             <m:fPr>
@@ -9045,19 +9089,7 @@
                 <w:rPr>
                   <w:rFonts w:ascii="Cambria Math" w:hAnsi="Cambria Math" w:cstheme="majorBidi"/>
                 </w:rPr>
-                <m:t>Precision</m:t>
-              </m:r>
-              <m:r>
-                <w:rPr>
-                  <w:rFonts w:ascii="Cambria Math" w:hAnsi="Cambria Math" w:cstheme="majorBidi"/>
-                </w:rPr>
-                <m:t>+</m:t>
-              </m:r>
-              <m:r>
-                <w:rPr>
-                  <w:rFonts w:ascii="Cambria Math" w:hAnsi="Cambria Math" w:cstheme="majorBidi"/>
-                </w:rPr>
-                <m:t xml:space="preserve">  Recall</m:t>
+                <m:t>Precision+  Recall</m:t>
               </m:r>
             </m:den>
           </m:f>
@@ -9220,14 +9252,155 @@
         <w:rPr>
           <w:rFonts w:cstheme="majorBidi"/>
         </w:rPr>
-        <w:t xml:space="preserve"> saja</w:t>
-      </w:r>
+        <w:t xml:space="preserve"> saja </w:t>
+      </w:r>
+      <w:r>
+        <w:rPr>
+          <w:rFonts w:cstheme="majorBidi"/>
+        </w:rPr>
+        <w:fldChar w:fldCharType="begin" w:fldLock="1"/>
+      </w:r>
+      <w:r>
+        <w:rPr>
+          <w:rFonts w:cstheme="majorBidi"/>
+        </w:rPr>
+        <w:instrText>ADDIN CSL_CITATION {"citationItems":[{"id":"ITEM-1","itemData":{"DOI":"10.31004/riggs.v4i2.1130","abstract":"Penelitian ini dilakukan guna mengenali dan menganalisis faktor risiko utama yang berperan penting terhadap stunting pada anak balita di Kabupaten Ponorogo dengan menggunakan algoritma Random Forest serta eksplorasi data. Data yang digunakan didapatkan dari Survei Keluarga Risiko Stunting (KRS) tahun 2021 yang telah melewati tahap pembersihan dan persiapan agar dapat diproses pada machine learning. Metodologi yang diterapkan antara lain, eksplorasi data (EDA), pemilihan fitur, dan pemodelan klasifikasi menggunakan Random Forest. Hasil analisis menunjukkan adanya hubungan yang kuat antara kondisi sanitasi, gizi buruk, dan usia ibu. Model yang dikembangkan ini dapat mencapai tingkat ke-akurasian hingga 85%, AUC 0,91, dan skor F1 0,82, yang dapat disimpulkan memiliki hasil yang lumayan baik dalam memprediksi stunting. Penelitian ini memberikan rekomendasi berbasis data untuk upaya intervensi guna menurunkan angka stunting di daerah yang memiliki risiko tinggi stunting khususnya di ponorogo","author":[{"dropping-particle":"","family":"Verdyansyah","given":"Muhammad","non-dropping-particle":"","parse-names":false,"suffix":""},{"dropping-particle":"","family":"Trihinardi","given":"Anggil","non-dropping-particle":"","parse-names":false,"suffix":""},{"dropping-particle":"","family":"Febriyano","given":"M Ilham","non-dropping-particle":"","parse-names":false,"suffix":""},{"dropping-particle":"","family":"Febriyanti","given":"Ratu Annisa","non-dropping-particle":"","parse-names":false,"suffix":""}],"container-title":"Journal of Artificial Intelligence and Digital Business (RIGGS)","id":"ITEM-1","issue":"2","issued":{"date-parts":[["2025"]]},"page":"3862-3869","title":"Analisis Faktor Risiko Stunting pada Balita di Ponorogo Menggunakan Random Forest dan Eksplorasi Data","type":"article-journal","volume":"4"},"uris":["http://www.mendeley.com/documents/?uuid=70cd9093-b015-4f93-8cd0-de6c8b76d800"]}],"mendeley":{"formattedCitation":"(Verdyansyah dkk., 2025)","plainTextFormattedCitation":"(Verdyansyah dkk., 2025)","previouslyFormattedCitation":"(Verdyansyah dkk., 2025)"},"properties":{"noteIndex":0},"schema":"https://github.com/citation-style-language/schema/raw/master/csl-citation.json"}</w:instrText>
+      </w:r>
+      <w:r>
+        <w:rPr>
+          <w:rFonts w:cstheme="majorBidi"/>
+        </w:rPr>
+        <w:fldChar w:fldCharType="separate"/>
+      </w:r>
+      <w:r>
+        <w:rPr>
+          <w:rFonts w:cstheme="majorBidi"/>
+          <w:noProof/>
+        </w:rPr>
+        <w:t>(Verdyansyah dkk., 2025)</w:t>
+      </w:r>
+      <w:r>
+        <w:rPr>
+          <w:rFonts w:cstheme="majorBidi"/>
+        </w:rPr>
+        <w:fldChar w:fldCharType="end"/>
+      </w:r>
+      <w:r>
+        <w:rPr>
+          <w:rFonts w:cstheme="majorBidi"/>
+        </w:rPr>
+        <w:t>.</w:t>
+      </w:r>
+    </w:p>
+    <w:p>
+      <w:pPr>
+        <w:spacing w:line="480" w:lineRule="auto"/>
+        <w:ind w:left="426" w:firstLine="425"/>
+        <w:jc w:val="both"/>
+        <w:rPr>
+          <w:rFonts w:cstheme="majorBidi"/>
+        </w:rPr>
+      </w:pPr>
+      <w:proofErr w:type="spellStart"/>
+      <w:r>
+        <w:rPr>
+          <w:rFonts w:cstheme="majorBidi"/>
+        </w:rPr>
+        <w:t>Confusion</w:t>
+      </w:r>
+      <w:proofErr w:type="spellEnd"/>
+      <w:r>
+        <w:rPr>
+          <w:rFonts w:cstheme="majorBidi"/>
+        </w:rPr>
+        <w:t xml:space="preserve"> Matrix</w:t>
+      </w:r>
+    </w:p>
+    <w:p>
+      <w:pPr>
+        <w:spacing w:line="480" w:lineRule="auto"/>
+        <w:ind w:left="426" w:firstLine="425"/>
+        <w:jc w:val="both"/>
+        <w:rPr>
+          <w:rFonts w:cstheme="majorBidi"/>
+        </w:rPr>
+      </w:pPr>
+      <w:proofErr w:type="spellStart"/>
+      <w:r>
+        <w:rPr>
+          <w:rFonts w:cstheme="majorBidi"/>
+        </w:rPr>
+        <w:t>Confusion</w:t>
+      </w:r>
+      <w:proofErr w:type="spellEnd"/>
       <w:r>
         <w:rPr>
           <w:rFonts w:cstheme="majorBidi"/>
         </w:rPr>
         <w:t xml:space="preserve"> </w:t>
       </w:r>
+      <w:proofErr w:type="spellStart"/>
+      <w:r>
+        <w:rPr>
+          <w:rFonts w:cstheme="majorBidi"/>
+        </w:rPr>
+        <w:t>matrix</w:t>
+      </w:r>
+      <w:proofErr w:type="spellEnd"/>
+      <w:r>
+        <w:rPr>
+          <w:rFonts w:cstheme="majorBidi"/>
+        </w:rPr>
+        <w:t xml:space="preserve"> merupakan alat evaluasi yang digunakan untuk menggambarkan kinerja model klasifikasi dengan membandingkan hasil prediksi model terhadap label aktual pada data uji. Matriks ini menyajikan jumlah prediksi yang benar dan salah untuk setiap kelas, sehingga menjadi dasar perhitungan metrik evaluasi seperti </w:t>
+      </w:r>
+      <w:proofErr w:type="spellStart"/>
+      <w:r>
+        <w:rPr>
+          <w:rFonts w:cstheme="majorBidi"/>
+        </w:rPr>
+        <w:t>accuracy</w:t>
+      </w:r>
+      <w:proofErr w:type="spellEnd"/>
+      <w:r>
+        <w:rPr>
+          <w:rFonts w:cstheme="majorBidi"/>
+        </w:rPr>
+        <w:t xml:space="preserve">, </w:t>
+      </w:r>
+      <w:proofErr w:type="spellStart"/>
+      <w:r>
+        <w:rPr>
+          <w:rFonts w:cstheme="majorBidi"/>
+        </w:rPr>
+        <w:t>precision</w:t>
+      </w:r>
+      <w:proofErr w:type="spellEnd"/>
+      <w:r>
+        <w:rPr>
+          <w:rFonts w:cstheme="majorBidi"/>
+        </w:rPr>
+        <w:t xml:space="preserve">, </w:t>
+      </w:r>
+      <w:proofErr w:type="spellStart"/>
+      <w:r>
+        <w:rPr>
+          <w:rFonts w:cstheme="majorBidi"/>
+        </w:rPr>
+        <w:t>recall</w:t>
+      </w:r>
+      <w:proofErr w:type="spellEnd"/>
+      <w:r>
+        <w:rPr>
+          <w:rFonts w:cstheme="majorBidi"/>
+        </w:rPr>
+        <w:t>, dan F1-score</w:t>
+      </w:r>
+      <w:r>
+        <w:rPr>
+          <w:rFonts w:cstheme="majorBidi"/>
+        </w:rPr>
+        <w:t xml:space="preserve"> </w:t>
+      </w:r>
       <w:r>
         <w:rPr>
           <w:rFonts w:cstheme="majorBidi"/>
@@ -9238,7 +9411,7 @@
         <w:rPr>
           <w:rFonts w:cstheme="majorBidi"/>
         </w:rPr>
-        <w:instrText>ADDIN CSL_CITATION {"citationItems":[{"id":"ITEM-1","itemData":{"DOI":"10.31004/riggs.v4i2.1130","abstract":"Penelitian ini dilakukan guna mengenali dan menganalisis faktor risiko utama yang berperan penting terhadap stunting pada anak balita di Kabupaten Ponorogo dengan menggunakan algoritma Random Forest serta eksplorasi data. Data yang digunakan didapatkan dari Survei Keluarga Risiko Stunting (KRS) tahun 2021 yang telah melewati tahap pembersihan dan persiapan agar dapat diproses pada machine learning. Metodologi yang diterapkan antara lain, eksplorasi data (EDA), pemilihan fitur, dan pemodelan klasifikasi menggunakan Random Forest. Hasil analisis menunjukkan adanya hubungan yang kuat antara kondisi sanitasi, gizi buruk, dan usia ibu. Model yang dikembangkan ini dapat mencapai tingkat ke-akurasian hingga 85%, AUC 0,91, dan skor F1 0,82, yang dapat disimpulkan memiliki hasil yang lumayan baik dalam memprediksi stunting. Penelitian ini memberikan rekomendasi berbasis data untuk upaya intervensi guna menurunkan angka stunting di daerah yang memiliki risiko tinggi stunting khususnya di ponorogo","author":[{"dropping-particle":"","family":"Verdyansyah","given":"Muhammad","non-dropping-particle":"","parse-names":false,"suffix":""},{"dropping-particle":"","family":"Trihinardi","given":"Anggil","non-dropping-particle":"","parse-names":false,"suffix":""},{"dropping-particle":"","family":"Febriyano","given":"M Ilham","non-dropping-particle":"","parse-names":false,"suffix":""},{"dropping-particle":"","family":"Febriyanti","given":"Ratu Annisa","non-dropping-particle":"","parse-names":false,"suffix":""}],"container-title":"Journal of Artificial Intelligence and Digital Business (RIGGS)","id":"ITEM-1","issue":"2","issued":{"date-parts":[["2025"]]},"page":"3862-3869","title":"Analisis Faktor Risiko Stunting pada Balita di Ponorogo Menggunakan Random Forest dan Eksplorasi Data","type":"article-journal","volume":"4"},"uris":["http://www.mendeley.com/documents/?uuid=70cd9093-b015-4f93-8cd0-de6c8b76d800"]}],"mendeley":{"formattedCitation":"(Verdyansyah dkk., 2025)","plainTextFormattedCitation":"(Verdyansyah dkk., 2025)","previouslyFormattedCitation":"(Verdyansyah dkk., 2025)"},"properties":{"noteIndex":0},"schema":"https://github.com/citation-style-language/schema/raw/master/csl-citation.json"}</w:instrText>
+        <w:instrText>ADDIN CSL_CITATION {"citationItems":[{"id":"ITEM-1","itemData":{"DOI":"10.31284/j.integer.2024.v10i1.7501","ISSN":"2477-5274","abstract":"Penyakit gigi yang tidak segera ditangani menyebabkan penyakit infeksi gigi dan mulut. Penyakit infeksi gigi dan mulut dapat menyebabkan berbagai komplikasi sehingga harus ditangani dengan tepat sesuai dengan jenis penyakitnya. Permasalahan utama dalam penelitian ini adalah tingginya prevalensi penyakit infeksi gigi dan mulut di Indonesia serta kurangnya sistem deteksi dini yang efektif. Beragam metode dari teknologi kecerdasan buatan dapat melakukan deteksi dini penyakit infeksi gigi dan mulut secara cepat dan secara akurat dapat melakukan klasifikasi penyakit infeksinya. Tujuan dari penelitian ini adalah membandingkan performa model klasifikasi penyakit infeksi gigi dan mulut berbasis tree, seperti Decision tree, Random Forest dan XGBoost. Metode berbasis tree merupakan salah satu algoritma kecerdasan buatan yang dapat digunakan untuk data input kategorikal. Selain itu dilakukan penanganan ketidakseimbangan kelas menggunakan Teknik SMOTE. Masing-masing algoritma dievaluasi menggunakan matrik evaluasi seperti akurasi, recall, presisi dan f1-score. Selain itu juga dilakukan perbandingan waktu komputasi (running time) dari setiap model untuk menilai efisiensi model. Hasil klasifikasi menggunakan metode Decision Tree, Random Forest dan XGBoost memiliki akurasi 87.5%, 91.7% dan 93.1% dengan data latih tidak menggunakan smote serta memiliki akurasi 88.9%, 93.1% dan 97.2%. untuk data latih menggunakan penanganan ketidakseimbangan kelas smote. Model terbaik berdasarkan penelitian ini adalah xgboost dengan data latih menggunakan penangganan ketidakseimbangan data smote.","author":[{"dropping-particle":"","family":"Seno Aji","given":"Bernadus Anggo","non-dropping-particle":"","parse-names":false,"suffix":""},{"dropping-particle":"","family":"Setiawan","given":"Yohanes","non-dropping-particle":"","parse-names":false,"suffix":""},{"dropping-particle":"","family":"Anggraini","given":"Sukma Dewi","non-dropping-particle":"","parse-names":false,"suffix":""}],"container-title":"INTEGER: Journal of Information Technology","id":"ITEM-1","issue":"1","issued":{"date-parts":[["2025"]]},"page":"135-148","title":"Analisis Perbandingan Algoritma Decision Tree, Random Forest, dan XGBoost untuk Klasifikasi Penyakit Infeksi Gigi dan Mulut","type":"article-journal","volume":"10"},"uris":["http://www.mendeley.com/documents/?uuid=ebf96eec-dda9-4ce2-91aa-1e3d21a9a3f3"]}],"mendeley":{"formattedCitation":"(Seno Aji dkk., 2025)","plainTextFormattedCitation":"(Seno Aji dkk., 2025)"},"properties":{"noteIndex":0},"schema":"https://github.com/citation-style-language/schema/raw/master/csl-citation.json"}</w:instrText>
       </w:r>
       <w:r>
         <w:rPr>
@@ -9251,7 +9424,7 @@
           <w:rFonts w:cstheme="majorBidi"/>
           <w:noProof/>
         </w:rPr>
-        <w:t>(Verdyansyah dkk., 2025)</w:t>
+        <w:t>(Seno Aji dkk., 2025)</w:t>
       </w:r>
       <w:r>
         <w:rPr>
@@ -9265,6 +9438,444 @@
         </w:rPr>
         <w:t>.</w:t>
       </w:r>
+    </w:p>
+    <w:p>
+      <w:pPr>
+        <w:spacing w:line="480" w:lineRule="auto"/>
+        <w:ind w:left="426" w:firstLine="425"/>
+        <w:jc w:val="both"/>
+        <w:rPr>
+          <w:rFonts w:cstheme="majorBidi"/>
+        </w:rPr>
+      </w:pPr>
+      <w:r>
+        <w:rPr>
+          <w:rFonts w:cstheme="majorBidi"/>
+        </w:rPr>
+        <w:t xml:space="preserve">Pada permasalahan klasifikasi biner, </w:t>
+      </w:r>
+      <w:proofErr w:type="spellStart"/>
+      <w:r>
+        <w:rPr>
+          <w:rFonts w:cstheme="majorBidi"/>
+        </w:rPr>
+        <w:t>confusion</w:t>
+      </w:r>
+      <w:proofErr w:type="spellEnd"/>
+      <w:r>
+        <w:rPr>
+          <w:rFonts w:cstheme="majorBidi"/>
+        </w:rPr>
+        <w:t xml:space="preserve"> </w:t>
+      </w:r>
+      <w:proofErr w:type="spellStart"/>
+      <w:r>
+        <w:rPr>
+          <w:rFonts w:cstheme="majorBidi"/>
+        </w:rPr>
+        <w:t>matrix</w:t>
+      </w:r>
+      <w:proofErr w:type="spellEnd"/>
+      <w:r>
+        <w:rPr>
+          <w:rFonts w:cstheme="majorBidi"/>
+        </w:rPr>
+        <w:t xml:space="preserve"> direpresentasikan dalam bentuk matriks berukuran 2×2 sebagai berikut:</w:t>
+      </w:r>
+    </w:p>
+    <w:p>
+      <w:pPr>
+        <w:spacing w:line="480" w:lineRule="auto"/>
+        <w:ind w:left="426"/>
+        <w:jc w:val="both"/>
+        <w:rPr>
+          <w:rFonts w:cstheme="majorBidi"/>
+        </w:rPr>
+      </w:pPr>
+      <m:oMathPara>
+        <m:oMath>
+          <m:r>
+            <w:rPr>
+              <w:rFonts w:ascii="Cambria Math" w:hAnsi="Cambria Math" w:cstheme="majorBidi"/>
+            </w:rPr>
+            <m:t>Confusion</m:t>
+          </m:r>
+          <m:r>
+            <w:rPr>
+              <w:rFonts w:ascii="Cambria Math" w:hAnsi="Cambria Math" w:cstheme="majorBidi"/>
+            </w:rPr>
+            <m:t xml:space="preserve"> </m:t>
+          </m:r>
+          <m:r>
+            <w:rPr>
+              <w:rFonts w:ascii="Cambria Math" w:hAnsi="Cambria Math" w:cstheme="majorBidi"/>
+            </w:rPr>
+            <m:t>Matrix</m:t>
+          </m:r>
+          <m:r>
+            <w:rPr>
+              <w:rFonts w:ascii="Cambria Math" w:hAnsi="Cambria Math" w:cstheme="majorBidi"/>
+            </w:rPr>
+            <m:t>=</m:t>
+          </m:r>
+          <m:d>
+            <m:dPr>
+              <m:begChr m:val="["/>
+              <m:endChr m:val="]"/>
+              <m:ctrlPr>
+                <w:rPr>
+                  <w:rFonts w:ascii="Cambria Math" w:hAnsi="Cambria Math" w:cstheme="majorBidi"/>
+                  <w:i/>
+                </w:rPr>
+              </m:ctrlPr>
+            </m:dPr>
+            <m:e>
+              <m:f>
+                <m:fPr>
+                  <m:type m:val="noBar"/>
+                  <m:ctrlPr>
+                    <w:rPr>
+                      <w:rFonts w:ascii="Cambria Math" w:hAnsi="Cambria Math" w:cstheme="majorBidi"/>
+                      <w:i/>
+                    </w:rPr>
+                  </m:ctrlPr>
+                </m:fPr>
+                <m:num>
+                  <m:r>
+                    <w:rPr>
+                      <w:rFonts w:ascii="Cambria Math" w:hAnsi="Cambria Math" w:cstheme="majorBidi"/>
+                    </w:rPr>
+                    <m:t xml:space="preserve">TN </m:t>
+                  </m:r>
+                </m:num>
+                <m:den>
+                  <m:r>
+                    <w:rPr>
+                      <w:rFonts w:ascii="Cambria Math" w:hAnsi="Cambria Math" w:cstheme="majorBidi"/>
+                    </w:rPr>
+                    <m:t>FN</m:t>
+                  </m:r>
+                </m:den>
+              </m:f>
+              <m:r>
+                <w:rPr>
+                  <w:rFonts w:ascii="Cambria Math" w:hAnsi="Cambria Math" w:cstheme="majorBidi"/>
+                </w:rPr>
+                <m:t xml:space="preserve">    </m:t>
+              </m:r>
+              <m:f>
+                <m:fPr>
+                  <m:type m:val="noBar"/>
+                  <m:ctrlPr>
+                    <w:rPr>
+                      <w:rFonts w:ascii="Cambria Math" w:hAnsi="Cambria Math" w:cstheme="majorBidi"/>
+                      <w:i/>
+                    </w:rPr>
+                  </m:ctrlPr>
+                </m:fPr>
+                <m:num>
+                  <m:r>
+                    <w:rPr>
+                      <w:rFonts w:ascii="Cambria Math" w:hAnsi="Cambria Math" w:cstheme="majorBidi"/>
+                    </w:rPr>
+                    <m:t>FP</m:t>
+                  </m:r>
+                </m:num>
+                <m:den>
+                  <m:r>
+                    <w:rPr>
+                      <w:rFonts w:ascii="Cambria Math" w:hAnsi="Cambria Math" w:cstheme="majorBidi"/>
+                    </w:rPr>
+                    <m:t>TP</m:t>
+                  </m:r>
+                </m:den>
+              </m:f>
+            </m:e>
+          </m:d>
+        </m:oMath>
+      </m:oMathPara>
+    </w:p>
+    <w:p>
+      <w:pPr>
+        <w:spacing w:after="0" w:line="360" w:lineRule="auto"/>
+        <w:ind w:left="426"/>
+        <w:jc w:val="both"/>
+        <w:rPr>
+          <w:rFonts w:cstheme="majorBidi"/>
+        </w:rPr>
+      </w:pPr>
+      <w:r>
+        <w:rPr>
+          <w:rFonts w:cstheme="majorBidi"/>
+        </w:rPr>
+        <w:t>dengan:</w:t>
+      </w:r>
+    </w:p>
+    <w:p>
+      <w:pPr>
+        <w:numPr>
+          <w:ilvl w:val="0"/>
+          <w:numId w:val="21"/>
+        </w:numPr>
+        <w:tabs>
+          <w:tab w:val="clear" w:pos="720"/>
+          <w:tab w:val="left" w:pos="3261"/>
+        </w:tabs>
+        <w:spacing w:after="0" w:line="360" w:lineRule="auto"/>
+        <w:ind w:left="1134"/>
+        <w:jc w:val="both"/>
+        <w:rPr>
+          <w:rFonts w:cstheme="majorBidi"/>
+        </w:rPr>
+      </w:pPr>
+      <w:r>
+        <w:rPr>
+          <w:rFonts w:cstheme="majorBidi"/>
+        </w:rPr>
+        <w:t>TN (</w:t>
+      </w:r>
+      <w:proofErr w:type="spellStart"/>
+      <w:r>
+        <w:rPr>
+          <w:rFonts w:cstheme="majorBidi"/>
+        </w:rPr>
+        <w:t>True</w:t>
+      </w:r>
+      <w:proofErr w:type="spellEnd"/>
+      <w:r>
+        <w:rPr>
+          <w:rFonts w:cstheme="majorBidi"/>
+        </w:rPr>
+        <w:t xml:space="preserve"> </w:t>
+      </w:r>
+      <w:proofErr w:type="spellStart"/>
+      <w:r>
+        <w:rPr>
+          <w:rFonts w:cstheme="majorBidi"/>
+        </w:rPr>
+        <w:t>Negative</w:t>
+      </w:r>
+      <w:proofErr w:type="spellEnd"/>
+      <w:r>
+        <w:rPr>
+          <w:rFonts w:cstheme="majorBidi"/>
+        </w:rPr>
+        <w:t>)</w:t>
+      </w:r>
+      <w:r>
+        <w:rPr>
+          <w:rFonts w:cstheme="majorBidi"/>
+        </w:rPr>
+        <w:tab/>
+      </w:r>
+      <w:r>
+        <w:rPr>
+          <w:rFonts w:cstheme="majorBidi"/>
+        </w:rPr>
+        <w:t>: jumlah data kelas negatif yang diprediksi dengan benar</w:t>
+      </w:r>
+    </w:p>
+    <w:p>
+      <w:pPr>
+        <w:numPr>
+          <w:ilvl w:val="0"/>
+          <w:numId w:val="21"/>
+        </w:numPr>
+        <w:tabs>
+          <w:tab w:val="clear" w:pos="720"/>
+          <w:tab w:val="left" w:pos="3261"/>
+        </w:tabs>
+        <w:spacing w:after="0" w:line="360" w:lineRule="auto"/>
+        <w:ind w:left="1134"/>
+        <w:jc w:val="both"/>
+        <w:rPr>
+          <w:rFonts w:cstheme="majorBidi"/>
+        </w:rPr>
+      </w:pPr>
+      <w:r>
+        <w:rPr>
+          <w:rFonts w:cstheme="majorBidi"/>
+        </w:rPr>
+        <w:t>FP (</w:t>
+      </w:r>
+      <w:proofErr w:type="spellStart"/>
+      <w:r>
+        <w:rPr>
+          <w:rFonts w:cstheme="majorBidi"/>
+        </w:rPr>
+        <w:t>False</w:t>
+      </w:r>
+      <w:proofErr w:type="spellEnd"/>
+      <w:r>
+        <w:rPr>
+          <w:rFonts w:cstheme="majorBidi"/>
+        </w:rPr>
+        <w:t xml:space="preserve"> </w:t>
+      </w:r>
+      <w:proofErr w:type="spellStart"/>
+      <w:r>
+        <w:rPr>
+          <w:rFonts w:cstheme="majorBidi"/>
+        </w:rPr>
+        <w:t>Positive</w:t>
+      </w:r>
+      <w:proofErr w:type="spellEnd"/>
+      <w:r>
+        <w:rPr>
+          <w:rFonts w:cstheme="majorBidi"/>
+        </w:rPr>
+        <w:t>)</w:t>
+      </w:r>
+      <w:r>
+        <w:rPr>
+          <w:rFonts w:cstheme="majorBidi"/>
+        </w:rPr>
+        <w:tab/>
+      </w:r>
+      <w:r>
+        <w:rPr>
+          <w:rFonts w:cstheme="majorBidi"/>
+        </w:rPr>
+        <w:t>: jumlah data kelas negatif yang diprediksi sebagai positif</w:t>
+      </w:r>
+    </w:p>
+    <w:p>
+      <w:pPr>
+        <w:numPr>
+          <w:ilvl w:val="0"/>
+          <w:numId w:val="21"/>
+        </w:numPr>
+        <w:tabs>
+          <w:tab w:val="clear" w:pos="720"/>
+          <w:tab w:val="left" w:pos="3261"/>
+        </w:tabs>
+        <w:spacing w:after="0" w:line="360" w:lineRule="auto"/>
+        <w:ind w:left="1134"/>
+        <w:jc w:val="both"/>
+        <w:rPr>
+          <w:rFonts w:cstheme="majorBidi"/>
+        </w:rPr>
+      </w:pPr>
+      <w:r>
+        <w:rPr>
+          <w:rFonts w:cstheme="majorBidi"/>
+        </w:rPr>
+        <w:t>FN (</w:t>
+      </w:r>
+      <w:proofErr w:type="spellStart"/>
+      <w:r>
+        <w:rPr>
+          <w:rFonts w:cstheme="majorBidi"/>
+        </w:rPr>
+        <w:t>False</w:t>
+      </w:r>
+      <w:proofErr w:type="spellEnd"/>
+      <w:r>
+        <w:rPr>
+          <w:rFonts w:cstheme="majorBidi"/>
+        </w:rPr>
+        <w:t xml:space="preserve"> </w:t>
+      </w:r>
+      <w:proofErr w:type="spellStart"/>
+      <w:r>
+        <w:rPr>
+          <w:rFonts w:cstheme="majorBidi"/>
+        </w:rPr>
+        <w:t>Negative</w:t>
+      </w:r>
+      <w:proofErr w:type="spellEnd"/>
+      <w:r>
+        <w:rPr>
+          <w:rFonts w:cstheme="majorBidi"/>
+        </w:rPr>
+        <w:t>)</w:t>
+      </w:r>
+      <w:r>
+        <w:rPr>
+          <w:rFonts w:cstheme="majorBidi"/>
+        </w:rPr>
+        <w:tab/>
+      </w:r>
+      <w:r>
+        <w:rPr>
+          <w:rFonts w:cstheme="majorBidi"/>
+        </w:rPr>
+        <w:t>: jumlah data kelas positif yang diprediksi sebagai negatif</w:t>
+      </w:r>
+    </w:p>
+    <w:p>
+      <w:pPr>
+        <w:numPr>
+          <w:ilvl w:val="0"/>
+          <w:numId w:val="21"/>
+        </w:numPr>
+        <w:tabs>
+          <w:tab w:val="clear" w:pos="720"/>
+          <w:tab w:val="left" w:pos="3261"/>
+        </w:tabs>
+        <w:spacing w:after="0" w:line="360" w:lineRule="auto"/>
+        <w:ind w:left="1134"/>
+        <w:jc w:val="both"/>
+        <w:rPr>
+          <w:rFonts w:cstheme="majorBidi"/>
+        </w:rPr>
+      </w:pPr>
+      <w:r>
+        <w:rPr>
+          <w:rFonts w:cstheme="majorBidi"/>
+        </w:rPr>
+        <w:t>TP (</w:t>
+      </w:r>
+      <w:proofErr w:type="spellStart"/>
+      <w:r>
+        <w:rPr>
+          <w:rFonts w:cstheme="majorBidi"/>
+        </w:rPr>
+        <w:t>True</w:t>
+      </w:r>
+      <w:proofErr w:type="spellEnd"/>
+      <w:r>
+        <w:rPr>
+          <w:rFonts w:cstheme="majorBidi"/>
+        </w:rPr>
+        <w:t xml:space="preserve"> </w:t>
+      </w:r>
+      <w:proofErr w:type="spellStart"/>
+      <w:r>
+        <w:rPr>
+          <w:rFonts w:cstheme="majorBidi"/>
+        </w:rPr>
+        <w:t>Positive</w:t>
+      </w:r>
+      <w:proofErr w:type="spellEnd"/>
+      <w:r>
+        <w:rPr>
+          <w:rFonts w:cstheme="majorBidi"/>
+        </w:rPr>
+        <w:t>)</w:t>
+      </w:r>
+      <w:r>
+        <w:rPr>
+          <w:rFonts w:cstheme="majorBidi"/>
+        </w:rPr>
+        <w:tab/>
+      </w:r>
+      <w:r>
+        <w:rPr>
+          <w:rFonts w:cstheme="majorBidi"/>
+        </w:rPr>
+        <w:t>: jumlah data kelas positif yang diprediksi dengan benar</w:t>
+      </w:r>
+    </w:p>
+    <w:p>
+      <w:pPr>
+        <w:spacing w:line="480" w:lineRule="auto"/>
+        <w:ind w:left="426"/>
+        <w:jc w:val="both"/>
+        <w:rPr>
+          <w:rFonts w:cstheme="majorBidi"/>
+        </w:rPr>
+      </w:pPr>
     </w:p>
     <w:p>
       <w:pPr>
@@ -11301,7 +11912,7 @@
                 <w:rFonts w:cstheme="majorBidi"/>
                 <w:szCs w:val="24"/>
               </w:rPr>
-              <w:instrText>ADDIN CSL_CITATION {"citationItems":[{"id":"ITEM-1","itemData":{"DOI":"10.25126/jtiik.202296744","abstract":"Stunting atau kasus balita kerdil/pendek adalah salah satu masalah di bidang kesehatan yang saat ini sedang dihadapi oleh masyarakat Indonesia. Provinsi Jawa Timur memiliki nilai prevalensi stunting sebesar 26,8% berdasarkan integrasi data Kementerian Kesehatan dan Badan Pusat Statistik. Nilai tersebut masih tergolong tinggi karena standar minimal yang ditetapkan oleh World Health Organization (WHO) adalah sebesar 20%. Oleh karena itu, penelitian ini bertujuan untuk memberikan kontribusi dalam penyelesaian permasalahan stunting di Provinsi Jawa Timur dengan cara menganalisis faktor-faktor yang diprediksi bisa memengaruhi tingkat prevalensi stunting berdasarkan data sekunder hasil survei dari beberapa lembaga resmi dan terpercaya di bidang kesehatan yang telah dipublikasikan. Supervised machine learning merupakan pendekatan dalam pembuatan kecerdasan buatan (artificial intelligence) yang menggunakan data-data berlabel sebagai data latihnya. Pendekatan ini dirasa sangat sesuai digunakan dalam prediksi nilai prevalensi stunting pada suatu wilayah berdasarkan data-data lain yang relevan. Penelitian-penelitian sebelumnya tentang prediksi prevalensi stunting rata-rata hanya menggunakan salah satu metode supervised machine learning saja dan data sekunder yang digunakan hanya bersumber dari salah satu sumber survei saja. Hasil penelitian menunjukkan bahwa faktor-faktor penyebab yang memiliki korelasi tinggi terhadap nilai prevalensi stunting bukan hanya Berat Badan Lahir Rendah (BBLR) saja, namun juga Indeks Pembangunan Manusia, sanitasi, dan Indeks Penduduk Miskin. Selain itu, beberapa metode dalam supervised machine learning juga dibandingkan yaitu, linier regression, support vector regression, dan random forest regression. Metode support vector regression dalam penelitian ini memiliki nilai galat yang lebih rendah yaitu 0,91 untuk MAE dan 1,30 untuk MSE.","author":[{"dropping-particle":"","family":"Haris","given":"M Syauqi Haris","non-dropping-particle":"","parse-names":false,"suffix":""},{"dropping-particle":"","family":"Khoudori","given":"Ahsanun Naseh","non-dropping-particle":"","parse-names":false,"suffix":""},{"dropping-particle":"","family":"Kusuma","given":"Wahyu Teja","non-dropping-particle":"","parse-names":false,"suffix":""}],"container-title":"Jurnal Teknologi Informasi dan Ilmu Komputer (JTIIK)","id":"ITEM-1","issue":"7","issued":{"date-parts":[["2022"]]},"page":"1571-1576","title":"PERBANDINGAN METODE SUPERVISED MACHINE LEARNING UNTUK PREDIKSI PREVALENSI STUNTING DI PROVINSI JAWA TIMUR SUPERVISED MACHINE LEARNING METHODS COMPARISON ON STUNTING","type":"article-journal","volume":"9"},"uris":["http://www.mendeley.com/documents/?uuid=3ecbaae7-2823-414b-8b4d-5dcaa9b1912e"]}],"mendeley":{"formattedCitation":"(Haris dkk., 2022)","manualFormatting":"Haris dkk., (2022)","plainTextFormattedCitation":"(Haris dkk., 2022)","previouslyFormattedCitation":"(Haris dkk., 2022)"},"properties":{"noteIndex":0},"schema":"https://github.com/citation-style-language/schema/raw/master/csl-citation.json"}</w:instrText>
+              <w:instrText>ADDIN CSL_CITATION {"citationItems":[{"id":"ITEM-1","itemData":{"DOI":"10.25126/jtiik.202296744","abstract":"Stunting atau kasus balita kerdil/pendek adalah salah satu masalah di bidang kesehatan yang saat ini sedang dihadapi oleh masyarakat Indonesia. Provinsi Jawa Timur memiliki nilai prevalensi stunting sebesar 26,8% berdasarkan integrasi data Kementerian Kesehatan dan Badan Pusat Statistik. Nilai tersebut masih tergolong tinggi karena standar minimal yang ditetapkan oleh World Health Organization (WHO) adalah sebesar 20%. Oleh karena itu, penelitian ini bertujuan untuk memberikan kontribusi dalam penyelesaian permasalahan stunting di Provinsi Jawa Timur dengan cara menganalisis faktor-faktor yang diprediksi bisa memengaruhi tingkat prevalensi stunting berdasarkan data sekunder hasil survei dari beberapa lembaga resmi dan terpercaya di bidang kesehatan yang telah dipublikasikan. Supervised machine learning merupakan pendekatan dalam pembuatan kecerdasan buatan (artificial intelligence) yang menggunakan data-data berlabel sebagai data latihnya. Pendekatan ini dirasa sangat sesuai digunakan dalam prediksi nilai prevalensi stunting pada suatu wilayah berdasarkan data-data lain yang relevan. Penelitian-penelitian sebelumnya tentang prediksi prevalensi stunting rata-rata hanya menggunakan salah satu metode supervised machine learning saja dan data sekunder yang digunakan hanya bersumber dari salah satu sumber survei saja. Hasil penelitian menunjukkan bahwa faktor-faktor penyebab yang memiliki korelasi tinggi terhadap nilai prevalensi stunting bukan hanya Berat Badan Lahir Rendah (BBLR) saja, namun juga Indeks Pembangunan Manusia, sanitasi, dan Indeks Penduduk Miskin. Selain itu, beberapa metode dalam supervised machine learning juga dibandingkan yaitu, linier regression, support vector regression, dan random forest regression. Metode support vector regression dalam penelitian ini memiliki nilai galat yang lebih rendah yaitu 0,91 untuk MAE dan 1,30 untuk MSE.","author":[{"dropping-particle":"","family":"Haris","given":"M Syauqi Haris","non-dropping-particle":"","parse-names":false,"suffix":""},{"dropping-particle":"","family":"Khoudori","given":"Ahsanun Naseh","non-dropping-particle":"","parse-names":false,"suffix":""},{"dropping-particle":"","family":"Kusuma","given":"Wahyu Teja","non-dropping-particle":"","parse-names":false,"suffix":""}],"container-title":"Jurnal Teknologi Informasi dan Ilmu Komputer (JTIIK)","id":"ITEM-1","issue":"7","issued":{"date-parts":[["2022"]]},"page":"1571-1576","title":"Perbandingan Metode Supervised Machine Learning Untuk Prediksi Prevalensi Stunting di Provinsi Jawa Timur","type":"article-journal","volume":"9"},"uris":["http://www.mendeley.com/documents/?uuid=3ecbaae7-2823-414b-8b4d-5dcaa9b1912e"]}],"mendeley":{"formattedCitation":"(Haris dkk., 2022)","manualFormatting":"Haris dkk., (2022)","plainTextFormattedCitation":"(Haris dkk., 2022)","previouslyFormattedCitation":"(Haris dkk., 2022)"},"properties":{"noteIndex":0},"schema":"https://github.com/citation-style-language/schema/raw/master/csl-citation.json"}</w:instrText>
             </w:r>
             <w:r>
               <w:rPr>
@@ -13655,7 +14266,7 @@
     </w:p>
     <w:p>
       <w:pPr>
-        <w:spacing w:line="480" w:lineRule="auto"/>
+        <w:spacing w:after="0" w:line="480" w:lineRule="auto"/>
         <w:ind w:firstLine="426"/>
         <w:jc w:val="both"/>
         <w:rPr>
@@ -13682,15 +14293,17 @@
       </w:pPr>
       <w:r>
         <w:rPr>
-          <w:noProof/>
+          <w:rFonts w:cstheme="majorBidi"/>
+          <w:noProof/>
+          <w:szCs w:val="24"/>
         </w:rPr>
         <mc:AlternateContent>
           <mc:Choice Requires="wpg">
             <w:drawing>
-              <wp:inline distT="0" distB="0" distL="0" distR="0" wp14:anchorId="4EFD603C" wp14:editId="3B09D049">
-                <wp:extent cx="5042535" cy="6335980"/>
-                <wp:effectExtent l="0" t="0" r="24765" b="27305"/>
-                <wp:docPr id="2024762581" name="Group 1"/>
+              <wp:inline distT="0" distB="0" distL="0" distR="0" wp14:anchorId="20A4CD02" wp14:editId="1F6A1793">
+                <wp:extent cx="5120640" cy="6661410"/>
+                <wp:effectExtent l="0" t="0" r="22860" b="25400"/>
+                <wp:docPr id="77270012" name="Group 29"/>
                 <wp:cNvGraphicFramePr/>
                 <a:graphic xmlns:a="http://schemas.openxmlformats.org/drawingml/2006/main">
                   <a:graphicData uri="http://schemas.microsoft.com/office/word/2010/wordprocessingGroup">
@@ -13699,18 +14312,18 @@
                       <wpg:grpSpPr>
                         <a:xfrm>
                           <a:off x="0" y="0"/>
-                          <a:ext cx="5042535" cy="6335980"/>
+                          <a:ext cx="5120640" cy="6661410"/>
                           <a:chOff x="0" y="0"/>
-                          <a:chExt cx="5050486" cy="6346052"/>
+                          <a:chExt cx="5042548" cy="6599526"/>
                         </a:xfrm>
                       </wpg:grpSpPr>
                       <wps:wsp>
-                        <wps:cNvPr id="97254472" name="Arrow: Down 3"/>
+                        <wps:cNvPr id="760478147" name="Arrow: Down 3"/>
                         <wps:cNvSpPr/>
                         <wps:spPr>
                           <a:xfrm>
                             <a:off x="2316977" y="604299"/>
-                            <a:ext cx="405130" cy="301625"/>
+                            <a:ext cx="404492" cy="301146"/>
                           </a:xfrm>
                           <a:prstGeom prst="downArrow">
                             <a:avLst/>
@@ -13746,12 +14359,12 @@
                         </wps:bodyPr>
                       </wps:wsp>
                       <wps:wsp>
-                        <wps:cNvPr id="627367843" name="Rectangle 1"/>
+                        <wps:cNvPr id="1775487603" name="Rectangle 1"/>
                         <wps:cNvSpPr/>
                         <wps:spPr>
                           <a:xfrm>
                             <a:off x="0" y="0"/>
-                            <a:ext cx="5042535" cy="573405"/>
+                            <a:ext cx="5034597" cy="572495"/>
                           </a:xfrm>
                           <a:prstGeom prst="rect">
                             <a:avLst/>
@@ -13827,12 +14440,12 @@
                         </wps:bodyPr>
                       </wps:wsp>
                       <wps:wsp>
-                        <wps:cNvPr id="1097606736" name="Rectangle 1"/>
+                        <wps:cNvPr id="1816902624" name="Rectangle 1"/>
                         <wps:cNvSpPr/>
                         <wps:spPr>
                           <a:xfrm>
                             <a:off x="0" y="954157"/>
-                            <a:ext cx="5042535" cy="573405"/>
+                            <a:ext cx="5034597" cy="572495"/>
                           </a:xfrm>
                           <a:prstGeom prst="rect">
                             <a:avLst/>
@@ -13908,12 +14521,12 @@
                         </wps:bodyPr>
                       </wps:wsp>
                       <wps:wsp>
-                        <wps:cNvPr id="235500527" name="Arrow: Down 3"/>
+                        <wps:cNvPr id="1279428817" name="Arrow: Down 3"/>
                         <wps:cNvSpPr/>
                         <wps:spPr>
                           <a:xfrm>
-                            <a:off x="2324928" y="1566407"/>
-                            <a:ext cx="405130" cy="301625"/>
+                            <a:off x="2316977" y="1566407"/>
+                            <a:ext cx="404492" cy="301146"/>
                           </a:xfrm>
                           <a:prstGeom prst="downArrow">
                             <a:avLst/>
@@ -13949,12 +14562,12 @@
                         </wps:bodyPr>
                       </wps:wsp>
                       <wps:wsp>
-                        <wps:cNvPr id="774423546" name="Rectangle 1"/>
+                        <wps:cNvPr id="585041268" name="Rectangle 1"/>
                         <wps:cNvSpPr/>
                         <wps:spPr>
                           <a:xfrm>
                             <a:off x="7951" y="1916265"/>
-                            <a:ext cx="5042535" cy="573405"/>
+                            <a:ext cx="5034597" cy="572495"/>
                           </a:xfrm>
                           <a:prstGeom prst="rect">
                             <a:avLst/>
@@ -14019,7 +14632,7 @@
                                   <w:color w:val="000000" w:themeColor="text1"/>
                                   <w:szCs w:val="24"/>
                                 </w:rPr>
-                                <w:t xml:space="preserve"> dan faktor pendukung) sebenarnya tersedia, namun belum dimanfaatkan secara optimal untuk memprediksi risiko </w:t>
+                                <w:t xml:space="preserve">) sebenarnya tersedia, namun belum dimanfaatkan secara optimal untuk memprediksi risiko </w:t>
                               </w:r>
                               <w:proofErr w:type="spellStart"/>
                               <w:r>
@@ -14050,12 +14663,12 @@
                         </wps:bodyPr>
                       </wps:wsp>
                       <wps:wsp>
-                        <wps:cNvPr id="804361183" name="Arrow: Down 3"/>
+                        <wps:cNvPr id="170589144" name="Arrow: Down 3"/>
                         <wps:cNvSpPr/>
                         <wps:spPr>
                           <a:xfrm>
-                            <a:off x="2332880" y="2544418"/>
-                            <a:ext cx="405130" cy="301625"/>
+                            <a:off x="2324928" y="2536466"/>
+                            <a:ext cx="404492" cy="301146"/>
                           </a:xfrm>
                           <a:prstGeom prst="downArrow">
                             <a:avLst/>
@@ -14091,12 +14704,12 @@
                         </wps:bodyPr>
                       </wps:wsp>
                       <wps:wsp>
-                        <wps:cNvPr id="2105818721" name="Arrow: Down 3"/>
+                        <wps:cNvPr id="1492838447" name="Arrow: Down 3"/>
                         <wps:cNvSpPr/>
                         <wps:spPr>
                           <a:xfrm>
-                            <a:off x="2332880" y="4460682"/>
-                            <a:ext cx="405130" cy="301625"/>
+                            <a:off x="2324928" y="4699221"/>
+                            <a:ext cx="403860" cy="300990"/>
                           </a:xfrm>
                           <a:prstGeom prst="downArrow">
                             <a:avLst/>
@@ -14132,12 +14745,12 @@
                         </wps:bodyPr>
                       </wps:wsp>
                       <wps:wsp>
-                        <wps:cNvPr id="2067215672" name="Arrow: Down 3"/>
+                        <wps:cNvPr id="200195943" name="Arrow: Down 3"/>
                         <wps:cNvSpPr/>
                         <wps:spPr>
                           <a:xfrm>
-                            <a:off x="2332880" y="5422790"/>
-                            <a:ext cx="405130" cy="301625"/>
+                            <a:off x="2325560" y="5687514"/>
+                            <a:ext cx="403860" cy="300990"/>
                           </a:xfrm>
                           <a:prstGeom prst="downArrow">
                             <a:avLst/>
@@ -14173,12 +14786,12 @@
                         </wps:bodyPr>
                       </wps:wsp>
                       <wps:wsp>
-                        <wps:cNvPr id="1996619305" name="Arrow: Down 3"/>
+                        <wps:cNvPr id="867521367" name="Arrow: Down 3"/>
                         <wps:cNvSpPr/>
                         <wps:spPr>
                           <a:xfrm>
-                            <a:off x="2332880" y="3498574"/>
-                            <a:ext cx="405130" cy="301625"/>
+                            <a:off x="2324928" y="3490623"/>
+                            <a:ext cx="404492" cy="301146"/>
                           </a:xfrm>
                           <a:prstGeom prst="downArrow">
                             <a:avLst/>
@@ -14214,12 +14827,12 @@
                         </wps:bodyPr>
                       </wps:wsp>
                       <wps:wsp>
-                        <wps:cNvPr id="243430192" name="Rectangle 1"/>
+                        <wps:cNvPr id="886835583" name="Rectangle 1"/>
                         <wps:cNvSpPr/>
                         <wps:spPr>
                           <a:xfrm>
-                            <a:off x="7951" y="2886324"/>
-                            <a:ext cx="5042535" cy="573405"/>
+                            <a:off x="7951" y="2878373"/>
+                            <a:ext cx="5034597" cy="572495"/>
                           </a:xfrm>
                           <a:prstGeom prst="rect">
                             <a:avLst/>
@@ -14357,12 +14970,12 @@
                         </wps:bodyPr>
                       </wps:wsp>
                       <wps:wsp>
-                        <wps:cNvPr id="2055976925" name="Rectangle 1"/>
+                        <wps:cNvPr id="1634206191" name="Rectangle 1"/>
                         <wps:cNvSpPr/>
                         <wps:spPr>
                           <a:xfrm>
-                            <a:off x="7951" y="3840480"/>
-                            <a:ext cx="5042535" cy="573405"/>
+                            <a:off x="7951" y="3832529"/>
+                            <a:ext cx="5034280" cy="842838"/>
                           </a:xfrm>
                           <a:prstGeom prst="rect">
                             <a:avLst/>
@@ -14443,6 +15056,7 @@
                                 </w:rPr>
                                 <w:t xml:space="preserve"> dipilih sebagai algoritma utama karena berdasarkan studi literatur terbukti stabil, akurat, dan mampu mengurangi </w:t>
                               </w:r>
+                              <w:proofErr w:type="spellStart"/>
                               <w:r>
                                 <w:rPr>
                                   <w:rFonts w:cstheme="majorBidi"/>
@@ -14453,6 +15067,7 @@
                                 </w:rPr>
                                 <w:t>overfitting</w:t>
                               </w:r>
+                              <w:proofErr w:type="spellEnd"/>
                               <w:r>
                                 <w:rPr>
                                   <w:rFonts w:cstheme="majorBidi"/>
@@ -14472,12 +15087,12 @@
                         </wps:bodyPr>
                       </wps:wsp>
                       <wps:wsp>
-                        <wps:cNvPr id="1121876038" name="Rectangle 1"/>
+                        <wps:cNvPr id="1768791475" name="Rectangle 1"/>
                         <wps:cNvSpPr/>
                         <wps:spPr>
                           <a:xfrm>
-                            <a:off x="7951" y="4818491"/>
-                            <a:ext cx="5042535" cy="573405"/>
+                            <a:off x="7951" y="5040358"/>
+                            <a:ext cx="5034280" cy="623519"/>
                           </a:xfrm>
                           <a:prstGeom prst="rect">
                             <a:avLst/>
@@ -14522,7 +15137,7 @@
                                   <w:color w:val="000000" w:themeColor="text1"/>
                                   <w:szCs w:val="24"/>
                                 </w:rPr>
-                                <w:t xml:space="preserve">Data balita diproses dan digunakan untuk membangun serta mengevaluasi model </w:t>
+                                <w:t xml:space="preserve">Data balita digunakan untuk membangun serta mengevaluasi model </w:t>
                               </w:r>
                               <w:proofErr w:type="spellStart"/>
                               <w:r>
@@ -14595,12 +15210,12 @@
                         </wps:bodyPr>
                       </wps:wsp>
                       <wps:wsp>
-                        <wps:cNvPr id="388173220" name="Rectangle 1"/>
+                        <wps:cNvPr id="849057595" name="Rectangle 1"/>
                         <wps:cNvSpPr/>
                         <wps:spPr>
                           <a:xfrm>
-                            <a:off x="7951" y="5772647"/>
-                            <a:ext cx="5042535" cy="573405"/>
+                            <a:off x="7951" y="6027391"/>
+                            <a:ext cx="5034280" cy="572135"/>
                           </a:xfrm>
                           <a:prstGeom prst="rect">
                             <a:avLst/>
@@ -14701,7 +15316,7 @@
           </mc:Choice>
           <mc:Fallback>
             <w:pict>
-              <v:group w14:anchorId="4EFD603C" id="Group 1" o:spid="_x0000_s1026" style="width:397.05pt;height:498.9pt;mso-position-horizontal-relative:char;mso-position-vertical-relative:line" coordsize="50504,63460" o:gfxdata="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">
+              <v:group w14:anchorId="20A4CD02" id="Group 29" o:spid="_x0000_s1026" style="width:403.2pt;height:524.5pt;mso-position-horizontal-relative:char;mso-position-vertical-relative:line" coordsize="50425,65995" o:gfxdata="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">
                 <v:shapetype id="_x0000_t67" coordsize="21600,21600" o:spt="67" adj="16200,5400" path="m0@0l@1@0@1,0@2,0@2@0,21600@0,10800,21600xe">
                   <v:stroke joinstyle="miter"/>
                   <v:formulas>
@@ -14718,8 +15333,8 @@
                     <v:h position="#1,#0" xrange="0,10800" yrange="0,21600"/>
                   </v:handles>
                 </v:shapetype>
-                <v:shape id="Arrow: Down 3" o:spid="_x0000_s1027" type="#_x0000_t67" style="position:absolute;left:23169;top:6042;width:4052;height:3017;visibility:visible;mso-wrap-style:square;v-text-anchor:middle" o:gfxdata="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" adj="10800" filled="f" strokecolor="black [3213]" strokeweight="1pt"/>
-                <v:rect id="Rectangle 1" o:spid="_x0000_s1028" style="position:absolute;width:50425;height:5734;visibility:visible;mso-wrap-style:square;v-text-anchor:middle" o:gfxdata="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" filled="f" strokecolor="black [3213]" strokeweight="1pt">
+                <v:shape id="Arrow: Down 3" o:spid="_x0000_s1027" type="#_x0000_t67" style="position:absolute;left:23169;top:6042;width:4045;height:3012;visibility:visible;mso-wrap-style:square;v-text-anchor:middle" o:gfxdata="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" adj="10800" filled="f" strokecolor="black [3213]" strokeweight="1pt"/>
+                <v:rect id="Rectangle 1" o:spid="_x0000_s1028" style="position:absolute;width:50345;height:5724;visibility:visible;mso-wrap-style:square;v-text-anchor:middle" o:gfxdata="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" filled="f" strokecolor="black [3213]" strokeweight="1pt">
                   <v:textbox>
                     <w:txbxContent>
                       <w:p>
@@ -14761,7 +15376,7 @@
                     </w:txbxContent>
                   </v:textbox>
                 </v:rect>
-                <v:rect id="Rectangle 1" o:spid="_x0000_s1029" style="position:absolute;top:9541;width:50425;height:5734;visibility:visible;mso-wrap-style:square;v-text-anchor:middle" o:gfxdata="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" filled="f" strokecolor="black [3213]" strokeweight="1pt">
+                <v:rect id="Rectangle 1" o:spid="_x0000_s1029" style="position:absolute;top:9541;width:50345;height:5725;visibility:visible;mso-wrap-style:square;v-text-anchor:middle" o:gfxdata="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" filled="f" strokecolor="black [3213]" strokeweight="1pt">
                   <v:textbox>
                     <w:txbxContent>
                       <w:p>
@@ -14803,8 +15418,8 @@
                     </w:txbxContent>
                   </v:textbox>
                 </v:rect>
-                <v:shape id="Arrow: Down 3" o:spid="_x0000_s1030" type="#_x0000_t67" style="position:absolute;left:23249;top:15664;width:4051;height:3016;visibility:visible;mso-wrap-style:square;v-text-anchor:middle" o:gfxdata="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" adj="10800" filled="f" strokecolor="black [3213]" strokeweight="1pt"/>
-                <v:rect id="Rectangle 1" o:spid="_x0000_s1031" style="position:absolute;left:79;top:19162;width:50425;height:5734;visibility:visible;mso-wrap-style:square;v-text-anchor:middle" o:gfxdata="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" filled="f" strokecolor="black [3213]" strokeweight="1pt">
+                <v:shape id="Arrow: Down 3" o:spid="_x0000_s1030" type="#_x0000_t67" style="position:absolute;left:23169;top:15664;width:4045;height:3011;visibility:visible;mso-wrap-style:square;v-text-anchor:middle" o:gfxdata="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" adj="10800" filled="f" strokecolor="black [3213]" strokeweight="1pt"/>
+                <v:rect id="Rectangle 1" o:spid="_x0000_s1031" style="position:absolute;left:79;top:19162;width:50346;height:5725;visibility:visible;mso-wrap-style:square;v-text-anchor:middle" o:gfxdata="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" filled="f" strokecolor="black [3213]" strokeweight="1pt">
                   <v:textbox>
                     <w:txbxContent>
                       <w:p>
@@ -14842,7 +15457,7 @@
                             <w:color w:val="000000" w:themeColor="text1"/>
                             <w:szCs w:val="24"/>
                           </w:rPr>
-                          <w:t xml:space="preserve"> dan faktor pendukung) sebenarnya tersedia, namun belum dimanfaatkan secara optimal untuk memprediksi risiko </w:t>
+                          <w:t xml:space="preserve">) sebenarnya tersedia, namun belum dimanfaatkan secara optimal untuk memprediksi risiko </w:t>
                         </w:r>
                         <w:proofErr w:type="spellStart"/>
                         <w:r>
@@ -14866,11 +15481,11 @@
                     </w:txbxContent>
                   </v:textbox>
                 </v:rect>
-                <v:shape id="Arrow: Down 3" o:spid="_x0000_s1032" type="#_x0000_t67" style="position:absolute;left:23328;top:25444;width:4052;height:3016;visibility:visible;mso-wrap-style:square;v-text-anchor:middle" o:gfxdata="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" adj="10800" filled="f" strokecolor="black [3213]" strokeweight="1pt"/>
-                <v:shape id="Arrow: Down 3" o:spid="_x0000_s1033" type="#_x0000_t67" style="position:absolute;left:23328;top:44606;width:4052;height:3017;visibility:visible;mso-wrap-style:square;v-text-anchor:middle" o:gfxdata="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" adj="10800" filled="f" strokecolor="black [3213]" strokeweight="1pt"/>
-                <v:shape id="Arrow: Down 3" o:spid="_x0000_s1034" type="#_x0000_t67" style="position:absolute;left:23328;top:54227;width:4052;height:3017;visibility:visible;mso-wrap-style:square;v-text-anchor:middle" o:gfxdata="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" adj="10800" filled="f" strokecolor="black [3213]" strokeweight="1pt"/>
-                <v:shape id="Arrow: Down 3" o:spid="_x0000_s1035" type="#_x0000_t67" style="position:absolute;left:23328;top:34985;width:4052;height:3016;visibility:visible;mso-wrap-style:square;v-text-anchor:middle" o:gfxdata="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" adj="10800" filled="f" strokecolor="black [3213]" strokeweight="1pt"/>
-                <v:rect id="Rectangle 1" o:spid="_x0000_s1036" style="position:absolute;left:79;top:28863;width:50425;height:5734;visibility:visible;mso-wrap-style:square;v-text-anchor:middle" o:gfxdata="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" filled="f" strokecolor="black [3213]" strokeweight="1pt">
+                <v:shape id="Arrow: Down 3" o:spid="_x0000_s1032" type="#_x0000_t67" style="position:absolute;left:23249;top:25364;width:4045;height:3012;visibility:visible;mso-wrap-style:square;v-text-anchor:middle" o:gfxdata="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" adj="10800" filled="f" strokecolor="black [3213]" strokeweight="1pt"/>
+                <v:shape id="Arrow: Down 3" o:spid="_x0000_s1033" type="#_x0000_t67" style="position:absolute;left:23249;top:46992;width:4038;height:3010;visibility:visible;mso-wrap-style:square;v-text-anchor:middle" o:gfxdata="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" adj="10800" filled="f" strokecolor="black [3213]" strokeweight="1pt"/>
+                <v:shape id="Arrow: Down 3" o:spid="_x0000_s1034" type="#_x0000_t67" style="position:absolute;left:23255;top:56875;width:4039;height:3010;visibility:visible;mso-wrap-style:square;v-text-anchor:middle" o:gfxdata="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" adj="10800" filled="f" strokecolor="black [3213]" strokeweight="1pt"/>
+                <v:shape id="Arrow: Down 3" o:spid="_x0000_s1035" type="#_x0000_t67" style="position:absolute;left:23249;top:34906;width:4045;height:3011;visibility:visible;mso-wrap-style:square;v-text-anchor:middle" o:gfxdata="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" adj="10800" filled="f" strokecolor="black [3213]" strokeweight="1pt"/>
+                <v:rect id="Rectangle 1" o:spid="_x0000_s1036" style="position:absolute;left:79;top:28783;width:50346;height:5725;visibility:visible;mso-wrap-style:square;v-text-anchor:middle" o:gfxdata="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" filled="f" strokecolor="black [3213]" strokeweight="1pt">
                   <v:textbox>
                     <w:txbxContent>
                       <w:p>
@@ -14974,7 +15589,7 @@
                     </w:txbxContent>
                   </v:textbox>
                 </v:rect>
-                <v:rect id="Rectangle 1" o:spid="_x0000_s1037" style="position:absolute;left:79;top:38404;width:50425;height:5734;visibility:visible;mso-wrap-style:square;v-text-anchor:middle" o:gfxdata="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" filled="f" strokecolor="black [3213]" strokeweight="1pt">
+                <v:rect id="Rectangle 1" o:spid="_x0000_s1037" style="position:absolute;left:79;top:38325;width:50343;height:8428;visibility:visible;mso-wrap-style:square;v-text-anchor:middle" o:gfxdata="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" filled="f" strokecolor="black [3213]" strokeweight="1pt">
                   <v:textbox>
                     <w:txbxContent>
                       <w:p>
@@ -15028,6 +15643,7 @@
                           </w:rPr>
                           <w:t xml:space="preserve"> dipilih sebagai algoritma utama karena berdasarkan studi literatur terbukti stabil, akurat, dan mampu mengurangi </w:t>
                         </w:r>
+                        <w:proofErr w:type="spellStart"/>
                         <w:r>
                           <w:rPr>
                             <w:rFonts w:cstheme="majorBidi"/>
@@ -15038,6 +15654,7 @@
                           </w:rPr>
                           <w:t>overfitting</w:t>
                         </w:r>
+                        <w:proofErr w:type="spellEnd"/>
                         <w:r>
                           <w:rPr>
                             <w:rFonts w:cstheme="majorBidi"/>
@@ -15050,7 +15667,7 @@
                     </w:txbxContent>
                   </v:textbox>
                 </v:rect>
-                <v:rect id="Rectangle 1" o:spid="_x0000_s1038" style="position:absolute;left:79;top:48184;width:50425;height:5734;visibility:visible;mso-wrap-style:square;v-text-anchor:middle" o:gfxdata="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" filled="f" strokecolor="black [3213]" strokeweight="1pt">
+                <v:rect id="Rectangle 1" o:spid="_x0000_s1038" style="position:absolute;left:79;top:50403;width:50343;height:6235;visibility:visible;mso-wrap-style:square;v-text-anchor:middle" o:gfxdata="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" filled="f" strokecolor="black [3213]" strokeweight="1pt">
                   <v:textbox>
                     <w:txbxContent>
                       <w:p>
@@ -15068,7 +15685,7 @@
                             <w:color w:val="000000" w:themeColor="text1"/>
                             <w:szCs w:val="24"/>
                           </w:rPr>
-                          <w:t xml:space="preserve">Data balita diproses dan digunakan untuk membangun serta mengevaluasi model </w:t>
+                          <w:t xml:space="preserve">Data balita digunakan untuk membangun serta mengevaluasi model </w:t>
                         </w:r>
                         <w:proofErr w:type="spellStart"/>
                         <w:r>
@@ -15134,7 +15751,7 @@
                     </w:txbxContent>
                   </v:textbox>
                 </v:rect>
-                <v:rect id="Rectangle 1" o:spid="_x0000_s1039" style="position:absolute;left:79;top:57726;width:50425;height:5734;visibility:visible;mso-wrap-style:square;v-text-anchor:middle" o:gfxdata="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" filled="f" strokecolor="black [3213]" strokeweight="1pt">
+                <v:rect id="Rectangle 1" o:spid="_x0000_s1039" style="position:absolute;left:79;top:60273;width:50343;height:5722;visibility:visible;mso-wrap-style:square;v-text-anchor:middle" o:gfxdata="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" filled="f" strokecolor="black [3213]" strokeweight="1pt">
                   <v:textbox>
                     <w:txbxContent>
                       <w:p>
@@ -15203,7 +15820,7 @@
     </w:p>
     <w:p>
       <w:pPr>
-        <w:spacing w:line="480" w:lineRule="auto"/>
+        <w:spacing w:after="0" w:line="276" w:lineRule="auto"/>
         <w:ind w:left="3119"/>
         <w:jc w:val="both"/>
         <w:rPr>
@@ -16947,40 +17564,6 @@
           <w:rFonts w:cstheme="majorBidi"/>
           <w:szCs w:val="24"/>
         </w:rPr>
-        <w:t xml:space="preserve">Selain variabel utama tersebut, penelitian ini juga mempertimbangkan variabel Lingkar Lengan Atas (LILA) sebagai variabel pembanding. Variabel LILA tidak digunakan sebagai variabel utama dalam proses pelatihan model, namun dimanfaatkan untuk keperluan analisis perbandingan guna melihat konsistensi hasil prediksi model terhadap indikator </w:t>
-      </w:r>
-      <w:proofErr w:type="spellStart"/>
-      <w:r>
-        <w:rPr>
-          <w:rFonts w:cstheme="majorBidi"/>
-          <w:szCs w:val="24"/>
-        </w:rPr>
-        <w:t>antropometri</w:t>
-      </w:r>
-      <w:proofErr w:type="spellEnd"/>
-      <w:r>
-        <w:rPr>
-          <w:rFonts w:cstheme="majorBidi"/>
-          <w:szCs w:val="24"/>
-        </w:rPr>
-        <w:t xml:space="preserve"> tambahan yang umum digunakan dalam penilaian status gizi balita.</w:t>
-      </w:r>
-    </w:p>
-    <w:p>
-      <w:pPr>
-        <w:spacing w:line="480" w:lineRule="auto"/>
-        <w:ind w:firstLine="426"/>
-        <w:jc w:val="both"/>
-        <w:rPr>
-          <w:rFonts w:cstheme="majorBidi"/>
-          <w:szCs w:val="24"/>
-        </w:rPr>
-      </w:pPr>
-      <w:r>
-        <w:rPr>
-          <w:rFonts w:cstheme="majorBidi"/>
-          <w:szCs w:val="24"/>
-        </w:rPr>
         <w:t xml:space="preserve">Variabel </w:t>
       </w:r>
       <w:proofErr w:type="spellStart"/>
@@ -17213,21 +17796,6 @@
           <w:szCs w:val="24"/>
         </w:rPr>
         <w:t>), seleksi atribut, serta transformasi data.</w:t>
-      </w:r>
-    </w:p>
-    <w:p>
-      <w:pPr>
-        <w:rPr>
-          <w:rFonts w:cstheme="majorBidi"/>
-          <w:szCs w:val="24"/>
-        </w:rPr>
-      </w:pPr>
-      <w:r>
-        <w:rPr>
-          <w:rFonts w:cstheme="majorBidi"/>
-          <w:szCs w:val="24"/>
-        </w:rPr>
-        <w:br w:type="page"/>
       </w:r>
     </w:p>
     <w:p>
@@ -17254,16 +17822,7 @@
           <w:bCs/>
           <w:szCs w:val="24"/>
         </w:rPr>
-        <w:t>P</w:t>
-      </w:r>
-      <w:r>
-        <w:rPr>
-          <w:rFonts w:cstheme="majorBidi"/>
-          <w:b/>
-          <w:bCs/>
-          <w:szCs w:val="24"/>
-        </w:rPr>
-        <w:t xml:space="preserve">embersihan Data (Data </w:t>
+        <w:t xml:space="preserve">Pembersihan Data (Data </w:t>
       </w:r>
       <w:proofErr w:type="spellStart"/>
       <w:r>
@@ -17543,7 +18102,7 @@
           <w:rFonts w:cstheme="majorBidi"/>
           <w:szCs w:val="24"/>
         </w:rPr>
-        <w:t xml:space="preserve">Seleksi atribut dilakukan dengan memilih variabel yang digunakan dalam proses pelatihan model. Variabel utama yang digunakan sebagai </w:t>
+        <w:t xml:space="preserve">Seleksi atribut dilakukan dengan memilih variabel yang digunakan dalam proses pelatihan model. Variabel yang digunakan sebagai </w:t>
       </w:r>
       <w:proofErr w:type="spellStart"/>
       <w:r>
@@ -17559,23 +18118,7 @@
           <w:rFonts w:cstheme="majorBidi"/>
           <w:szCs w:val="24"/>
         </w:rPr>
-        <w:t xml:space="preserve"> model adalah jenis kelamin, usia balita (bulan), berat badan, dan tinggi badan. Variabel Lingkar Lengan Atas (LILA) tidak disertakan sebagai </w:t>
-      </w:r>
-      <w:proofErr w:type="spellStart"/>
-      <w:r>
-        <w:rPr>
-          <w:rFonts w:cstheme="majorBidi"/>
-          <w:szCs w:val="24"/>
-        </w:rPr>
-        <w:t>input</w:t>
-      </w:r>
-      <w:proofErr w:type="spellEnd"/>
-      <w:r>
-        <w:rPr>
-          <w:rFonts w:cstheme="majorBidi"/>
-          <w:szCs w:val="24"/>
-        </w:rPr>
-        <w:t xml:space="preserve"> model, melainkan digunakan sebagai variabel pembanding pada tahap analisis hasil.</w:t>
+        <w:t xml:space="preserve"> model adalah jenis kelamin, usia balita (bulan), berat badan, dan tinggi badan.</w:t>
       </w:r>
     </w:p>
     <w:p>
@@ -18250,21 +18793,6 @@
     </w:p>
     <w:p>
       <w:pPr>
-        <w:rPr>
-          <w:rFonts w:cstheme="majorBidi"/>
-          <w:szCs w:val="24"/>
-        </w:rPr>
-      </w:pPr>
-      <w:r>
-        <w:rPr>
-          <w:rFonts w:cstheme="majorBidi"/>
-          <w:szCs w:val="24"/>
-        </w:rPr>
-        <w:br w:type="page"/>
-      </w:r>
-    </w:p>
-    <w:p>
-      <w:pPr>
         <w:pStyle w:val="ListParagraph"/>
         <w:numPr>
           <w:ilvl w:val="1"/>
@@ -18287,16 +18815,7 @@
           <w:bCs/>
           <w:szCs w:val="24"/>
         </w:rPr>
-        <w:t>P</w:t>
-      </w:r>
-      <w:r>
-        <w:rPr>
-          <w:rFonts w:cstheme="majorBidi"/>
-          <w:b/>
-          <w:bCs/>
-          <w:szCs w:val="24"/>
-        </w:rPr>
-        <w:t>embentukan Pohon Keputusa</w:t>
+        <w:t>Pembentukan Pohon Keputusa</w:t>
       </w:r>
       <w:r>
         <w:rPr>
@@ -18448,7 +18967,7 @@
                     </pic:cNvPicPr>
                   </pic:nvPicPr>
                   <pic:blipFill>
-                    <a:blip r:embed="rId7" cstate="print">
+                    <a:blip r:embed="rId9" cstate="print">
                       <a:extLst>
                         <a:ext uri="{28A0092B-C50C-407E-A947-70E740481C1C}">
                           <a14:useLocalDpi xmlns:a14="http://schemas.microsoft.com/office/drawing/2010/main" val="0"/>
@@ -18792,19 +19311,7 @@
             <w:rPr>
               <w:rFonts w:ascii="Cambria Math" w:hAnsi="Cambria Math" w:cstheme="majorBidi"/>
             </w:rPr>
-            <m:t>Gini</m:t>
-          </m:r>
-          <m:r>
-            <w:rPr>
-              <w:rFonts w:ascii="Cambria Math" w:hAnsi="Cambria Math" w:cstheme="majorBidi"/>
-            </w:rPr>
-            <m:t>(t)</m:t>
-          </m:r>
-          <m:r>
-            <w:rPr>
-              <w:rFonts w:ascii="Cambria Math" w:hAnsi="Cambria Math" w:cstheme="majorBidi"/>
-            </w:rPr>
-            <m:t>=1-</m:t>
+            <m:t>Gini(t)=1-</m:t>
           </m:r>
           <m:nary>
             <m:naryPr>
@@ -18821,13 +19328,7 @@
                 <w:rPr>
                   <w:rFonts w:ascii="Cambria Math" w:hAnsi="Cambria Math" w:cstheme="majorBidi"/>
                 </w:rPr>
-                <m:t>i=</m:t>
-              </m:r>
-              <m:r>
-                <w:rPr>
-                  <w:rFonts w:ascii="Cambria Math" w:hAnsi="Cambria Math" w:cstheme="majorBidi"/>
-                </w:rPr>
-                <m:t>1</m:t>
+                <m:t>i=1</m:t>
               </m:r>
             </m:sub>
             <m:sup>
@@ -18928,23 +19429,7 @@
           <w:rFonts w:cstheme="majorBidi"/>
           <w:szCs w:val="24"/>
         </w:rPr>
-        <w:t xml:space="preserve">adalah nilai </w:t>
-      </w:r>
-      <w:proofErr w:type="spellStart"/>
-      <w:r>
-        <w:rPr>
-          <w:rFonts w:cstheme="majorBidi"/>
-          <w:szCs w:val="24"/>
-        </w:rPr>
-        <w:t>ketidakmurnian</w:t>
-      </w:r>
-      <w:proofErr w:type="spellEnd"/>
-      <w:r>
-        <w:rPr>
-          <w:rFonts w:cstheme="majorBidi"/>
-          <w:szCs w:val="24"/>
-        </w:rPr>
-        <w:t xml:space="preserve"> pada simpul </w:t>
+        <w:t xml:space="preserve">adalah nilai ketidakmurnian pada simpul </w:t>
       </w:r>
       <m:oMath>
         <m:r>
@@ -19499,27 +19984,7 @@
               <w:rFonts w:ascii="Cambria Math" w:hAnsi="Cambria Math" w:cstheme="majorBidi"/>
               <w:szCs w:val="24"/>
             </w:rPr>
-            <m:t>=</m:t>
-          </m:r>
-          <m:r>
-            <m:rPr>
-              <m:sty m:val="bi"/>
-            </m:rPr>
-            <w:rPr>
-              <w:rFonts w:ascii="Cambria Math" w:hAnsi="Cambria Math" w:cstheme="majorBidi"/>
-              <w:szCs w:val="24"/>
-            </w:rPr>
-            <m:t>mode</m:t>
-          </m:r>
-          <m:r>
-            <m:rPr>
-              <m:sty m:val="bi"/>
-            </m:rPr>
-            <w:rPr>
-              <w:rFonts w:ascii="Cambria Math" w:hAnsi="Cambria Math" w:cstheme="majorBidi"/>
-              <w:szCs w:val="24"/>
-            </w:rPr>
-            <m:t>{</m:t>
+            <m:t>=mode{</m:t>
           </m:r>
           <m:sSub>
             <m:sSubPr>
@@ -19663,17 +20128,7 @@
               <w:rFonts w:ascii="Cambria Math" w:hAnsi="Cambria Math" w:cstheme="majorBidi"/>
               <w:szCs w:val="24"/>
             </w:rPr>
-            <m:t>,</m:t>
-          </m:r>
-          <m:r>
-            <m:rPr>
-              <m:sty m:val="bi"/>
-            </m:rPr>
-            <w:rPr>
-              <w:rFonts w:ascii="Cambria Math" w:hAnsi="Cambria Math" w:cstheme="majorBidi"/>
-              <w:szCs w:val="24"/>
-            </w:rPr>
-            <m:t>…</m:t>
+            <m:t>,…</m:t>
           </m:r>
           <m:sSub>
             <m:sSubPr>
@@ -20155,7 +20610,7 @@
           <w:rFonts w:cstheme="majorBidi"/>
           <w:szCs w:val="24"/>
         </w:rPr>
-        <w:t xml:space="preserve"> yang digunakan adalah jenis kelamin, usia (bulan), berat badan, dan tinggi badan. Variabel Lingkar Lengan Atas (LILA) tidak disertakan dalam pelatihan model dan hanya digunakan sebagai variabel pembanding pada tahap analisis hasil.</w:t>
+        <w:t xml:space="preserve"> yang digunakan adalah jenis kelamin, usia (bulan), berat badan, dan tinggi badan. Variabel Lingkar </w:t>
       </w:r>
     </w:p>
     <w:p>
@@ -20498,13 +20953,7 @@
             <w:rPr>
               <w:rFonts w:ascii="Cambria Math" w:hAnsi="Cambria Math" w:cstheme="majorBidi"/>
             </w:rPr>
-            <m:t>A</m:t>
-          </m:r>
-          <m:r>
-            <w:rPr>
-              <w:rFonts w:ascii="Cambria Math" w:hAnsi="Cambria Math" w:cstheme="majorBidi"/>
-            </w:rPr>
-            <m:t>ccuracy=</m:t>
+            <m:t>Accuracy=</m:t>
           </m:r>
           <m:f>
             <m:fPr>
@@ -20644,13 +21093,7 @@
             <w:rPr>
               <w:rFonts w:ascii="Cambria Math" w:hAnsi="Cambria Math" w:cstheme="majorBidi"/>
             </w:rPr>
-            <m:t>F</m:t>
-          </m:r>
-          <m:r>
-            <w:rPr>
-              <w:rFonts w:ascii="Cambria Math" w:hAnsi="Cambria Math" w:cstheme="majorBidi"/>
-            </w:rPr>
-            <m:t>1-score=2 ×</m:t>
+            <m:t>F1-score=2 ×</m:t>
           </m:r>
           <m:f>
             <m:fPr>
@@ -21456,39 +21899,7 @@
           <w:noProof/>
           <w:kern w:val="0"/>
         </w:rPr>
-        <w:t xml:space="preserve">Haris, M. S. H., Khoudori, A. N., &amp; Kusuma, W. T. (2022). </w:t>
-      </w:r>
-      <w:r>
-        <w:rPr>
-          <w:rFonts w:ascii="Times New Roman" w:hAnsi="Times New Roman" w:cs="Times New Roman"/>
-          <w:noProof/>
-          <w:kern w:val="0"/>
-        </w:rPr>
-        <w:t xml:space="preserve">Perbandingan Metode Supervised Machine Learning Untuk Prediksi Prevalensi Stunting </w:t>
-      </w:r>
-      <w:r>
-        <w:rPr>
-          <w:rFonts w:ascii="Times New Roman" w:hAnsi="Times New Roman" w:cs="Times New Roman"/>
-          <w:noProof/>
-          <w:kern w:val="0"/>
-        </w:rPr>
-        <w:t>d</w:t>
-      </w:r>
-      <w:r>
-        <w:rPr>
-          <w:rFonts w:ascii="Times New Roman" w:hAnsi="Times New Roman" w:cs="Times New Roman"/>
-          <w:noProof/>
-          <w:kern w:val="0"/>
-        </w:rPr>
-        <w:t>i Provinsi Jawa Timur Supervised Machine Learning Methods Comparison On Stunting</w:t>
-      </w:r>
-      <w:r>
-        <w:rPr>
-          <w:rFonts w:ascii="Times New Roman" w:hAnsi="Times New Roman" w:cs="Times New Roman"/>
-          <w:noProof/>
-          <w:kern w:val="0"/>
-        </w:rPr>
-        <w:t xml:space="preserve">. </w:t>
+        <w:t xml:space="preserve">Haris, M. S. H., Khoudori, A. N., &amp; Kusuma, W. T. (2022). Perbandingan Metode Supervised Machine Learning Untuk Prediksi Prevalensi Stunting di Provinsi Jawa Timur. </w:t>
       </w:r>
       <w:r>
         <w:rPr>
@@ -21647,7 +22058,7 @@
           <w:noProof/>
           <w:kern w:val="0"/>
         </w:rPr>
-        <w:t xml:space="preserve">Kemenakes. (2024). </w:t>
+        <w:t xml:space="preserve">Kemenakes. (2025). </w:t>
       </w:r>
       <w:r>
         <w:rPr>
@@ -21657,7 +22068,7 @@
           <w:noProof/>
           <w:kern w:val="0"/>
         </w:rPr>
-        <w:t>Stunting: Suatu keadaan kurang gizi kronis pada balita</w:t>
+        <w:t>Pertama Kali dalam Sejarah: Prevalensi Stunting Indonesia Turun di Bawah 20 Persen</w:t>
       </w:r>
       <w:r>
         <w:rPr>
@@ -21665,7 +22076,7 @@
           <w:noProof/>
           <w:kern w:val="0"/>
         </w:rPr>
-        <w:t>. Kementerian Kesehatan Republik Indonesia. https://ayosehat.kemkes.go.id/topik-penyakit/defisiensi-nutrisi/stunting</w:t>
+        <w:t>. Kementerian Kesehatan Republik Indonesia. https://kemkes.go.id/id/pertama-kali-dalam-sejarah-prevalensi-stunting-indonesia-turun-di-bawah-20-persen</w:t>
       </w:r>
     </w:p>
     <w:p>
@@ -21688,7 +22099,7 @@
           <w:noProof/>
           <w:kern w:val="0"/>
         </w:rPr>
-        <w:t xml:space="preserve">Munira, S. L. (2023). Hasil Survei Status Gizi Indonesia (SSGI) 2022. In </w:t>
+        <w:t xml:space="preserve">Puspita, D. M., Santoso, K. I., Triyono, A., Supriyadi, E., &amp; Agus, S. (2025). Algoritma Random Forest , Decision Tree dan XGboost Untuk Klasifikasi Stunting Pada Balita. </w:t>
       </w:r>
       <w:r>
         <w:rPr>
@@ -21698,7 +22109,7 @@
           <w:noProof/>
           <w:kern w:val="0"/>
         </w:rPr>
-        <w:t>Kementerian Kesehatan Republik Indonesia</w:t>
+        <w:t>Jurnal TRANSFORMATIKA</w:t>
       </w:r>
       <w:r>
         <w:rPr>
@@ -21706,7 +22117,25 @@
           <w:noProof/>
           <w:kern w:val="0"/>
         </w:rPr>
-        <w:t>.</w:t>
+        <w:t xml:space="preserve">, </w:t>
+      </w:r>
+      <w:r>
+        <w:rPr>
+          <w:rFonts w:ascii="Times New Roman" w:hAnsi="Times New Roman" w:cs="Times New Roman"/>
+          <w:i/>
+          <w:iCs/>
+          <w:noProof/>
+          <w:kern w:val="0"/>
+        </w:rPr>
+        <w:t>23</w:t>
+      </w:r>
+      <w:r>
+        <w:rPr>
+          <w:rFonts w:ascii="Times New Roman" w:hAnsi="Times New Roman" w:cs="Times New Roman"/>
+          <w:noProof/>
+          <w:kern w:val="0"/>
+        </w:rPr>
+        <w:t>(1), 67–76. https://doi.org/10.26623/transformatika.v23i1.12202</w:t>
       </w:r>
     </w:p>
     <w:p>
@@ -21729,7 +22158,7 @@
           <w:noProof/>
           <w:kern w:val="0"/>
         </w:rPr>
-        <w:t xml:space="preserve">Puspita, D. M., Santoso, K. I., Triyono, A., Supriyadi, E., &amp; Agus, S. (2025). Algoritma Random Forest , Decision Tree dan XGboost Untuk Klasifikasi Stunting Pada Balita. </w:t>
+        <w:t xml:space="preserve">Putri, A. I., Syarif, Y., Jayadi, P., Arrazak, F., &amp; Salisah, F. N. (2024). Implementasi Algoritma Decision Tree dan Support Vector Machine (SVM) untuk Prediksi Risiko Stunting pada Keluarga. </w:t>
       </w:r>
       <w:r>
         <w:rPr>
@@ -21739,7 +22168,7 @@
           <w:noProof/>
           <w:kern w:val="0"/>
         </w:rPr>
-        <w:t>Jurnal TRANSFORMATIKA</w:t>
+        <w:t>MALCOM: Indonesian Journal of Machine Learning and Computer Science</w:t>
       </w:r>
       <w:r>
         <w:rPr>
@@ -21757,7 +22186,7 @@
           <w:noProof/>
           <w:kern w:val="0"/>
         </w:rPr>
-        <w:t>23</w:t>
+        <w:t>3</w:t>
       </w:r>
       <w:r>
         <w:rPr>
@@ -21765,7 +22194,7 @@
           <w:noProof/>
           <w:kern w:val="0"/>
         </w:rPr>
-        <w:t>(1), 67–76. https://doi.org/10.26623/transformatika.v23i1.12202</w:t>
+        <w:t>(2), 349–357. https://doi.org/10.57152/malcom.v3i2.1228</w:t>
       </w:r>
     </w:p>
     <w:p>
@@ -21788,7 +22217,7 @@
           <w:noProof/>
           <w:kern w:val="0"/>
         </w:rPr>
-        <w:t xml:space="preserve">Putri, A. I., Syarif, Y., Jayadi, P., Arrazak, F., &amp; Salisah, F. N. (2024). Implementasi Algoritma Decision Tree dan Support Vector Machine (SVM) untuk Prediksi Risiko Stunting pada Keluarga. </w:t>
+        <w:t xml:space="preserve">Putri, I. P., Terttiaavini, T., &amp; Arminarahmah, N. (2024). Analisis Perbandingan Algoritma Machine Learning untuk Prediksi Stunting pada Anak. </w:t>
       </w:r>
       <w:r>
         <w:rPr>
@@ -21816,7 +22245,7 @@
           <w:noProof/>
           <w:kern w:val="0"/>
         </w:rPr>
-        <w:t>3</w:t>
+        <w:t>4</w:t>
       </w:r>
       <w:r>
         <w:rPr>
@@ -21824,7 +22253,7 @@
           <w:noProof/>
           <w:kern w:val="0"/>
         </w:rPr>
-        <w:t>(2), 349–357. https://doi.org/10.57152/malcom.v3i2.1228</w:t>
+        <w:t>(1), 257–265. https://doi.org/10.57152/malcom.v4i1.1078</w:t>
       </w:r>
     </w:p>
     <w:p>
@@ -21847,7 +22276,7 @@
           <w:noProof/>
           <w:kern w:val="0"/>
         </w:rPr>
-        <w:t xml:space="preserve">Putri, I. P., Terttiaavini, T., &amp; Arminarahmah, N. (2024). Analisis Perbandingan Algoritma Machine Learning untuk Prediksi Stunting pada Anak. </w:t>
+        <w:t xml:space="preserve">Ratnasari, Wahidin, A. J., &amp; Andika, T. H. (2024). Deteksi Dini Stunting Pada Anak Berdasarkan Indikator Antropometri dengan Menggunakan Algoritma Machine Learning. </w:t>
       </w:r>
       <w:r>
         <w:rPr>
@@ -21857,7 +22286,7 @@
           <w:noProof/>
           <w:kern w:val="0"/>
         </w:rPr>
-        <w:t>MALCOM: Indonesian Journal of Machine Learning and Computer Science</w:t>
+        <w:t>Jurnal Algorima</w:t>
       </w:r>
       <w:r>
         <w:rPr>
@@ -21875,7 +22304,7 @@
           <w:noProof/>
           <w:kern w:val="0"/>
         </w:rPr>
-        <w:t>4</w:t>
+        <w:t>21</w:t>
       </w:r>
       <w:r>
         <w:rPr>
@@ -21883,7 +22312,7 @@
           <w:noProof/>
           <w:kern w:val="0"/>
         </w:rPr>
-        <w:t>(1), 257–265. https://doi.org/10.57152/malcom.v4i1.1078</w:t>
+        <w:t>(2), 378–387. https://doi.org/10.33364/algoritma/v.21-2.2122</w:t>
       </w:r>
     </w:p>
     <w:p>
@@ -21906,7 +22335,7 @@
           <w:noProof/>
           <w:kern w:val="0"/>
         </w:rPr>
-        <w:t xml:space="preserve">Ratnasari, Wahidin, A. J., &amp; Andika, T. H. (2024). Deteksi Dini Stunting Pada Anak Berdasarkan Indikator Antropometri dengan Menggunakan Algoritma Machine Learning. </w:t>
+        <w:t xml:space="preserve">Sairah, S., Nurcahyani, M., &amp; Chandra, A. (2023). Analisis Penyebab Kejadian Stunting pada Anak Usia Dini. </w:t>
       </w:r>
       <w:r>
         <w:rPr>
@@ -21916,7 +22345,7 @@
           <w:noProof/>
           <w:kern w:val="0"/>
         </w:rPr>
-        <w:t>Jurnal Algorima</w:t>
+        <w:t>Jurnal Obsesi : Jurnal Pendidikan Anak Usia Dini</w:t>
       </w:r>
       <w:r>
         <w:rPr>
@@ -21934,7 +22363,7 @@
           <w:noProof/>
           <w:kern w:val="0"/>
         </w:rPr>
-        <w:t>21</w:t>
+        <w:t>7</w:t>
       </w:r>
       <w:r>
         <w:rPr>
@@ -21942,7 +22371,7 @@
           <w:noProof/>
           <w:kern w:val="0"/>
         </w:rPr>
-        <w:t>(2), 378–387. https://doi.org/10.33364/algoritma/v.21-2.2122</w:t>
+        <w:t>(3), 3840–3849. https://doi.org/10.31004/obsesi.v7i3.4717</w:t>
       </w:r>
     </w:p>
     <w:p>
@@ -21965,7 +22394,7 @@
           <w:noProof/>
           <w:kern w:val="0"/>
         </w:rPr>
-        <w:t xml:space="preserve">Sairah, S., Nurcahyani, M., &amp; Chandra, A. (2023). Analisis Penyebab Kejadian Stunting pada Anak Usia Dini. </w:t>
+        <w:t xml:space="preserve">Seno Aji, B. A., Setiawan, Y., &amp; Anggraini, S. D. (2025). Analisis Perbandingan Algoritma Decision Tree, Random Forest, dan XGBoost untuk Klasifikasi Penyakit Infeksi Gigi dan Mulut. </w:t>
       </w:r>
       <w:r>
         <w:rPr>
@@ -21975,7 +22404,7 @@
           <w:noProof/>
           <w:kern w:val="0"/>
         </w:rPr>
-        <w:t>Jurnal Obsesi : Jurnal Pendidikan Anak Usia Dini</w:t>
+        <w:t>INTEGER: Journal of Information Technology</w:t>
       </w:r>
       <w:r>
         <w:rPr>
@@ -21993,7 +22422,7 @@
           <w:noProof/>
           <w:kern w:val="0"/>
         </w:rPr>
-        <w:t>7</w:t>
+        <w:t>10</w:t>
       </w:r>
       <w:r>
         <w:rPr>
@@ -22001,7 +22430,7 @@
           <w:noProof/>
           <w:kern w:val="0"/>
         </w:rPr>
-        <w:t>(3), 3840–3849. https://doi.org/10.31004/obsesi.v7i3.4717</w:t>
+        <w:t>(1), 135–148. https://doi.org/10.31284/j.integer.2024.v10i1.7501</w:t>
       </w:r>
     </w:p>
     <w:p>
@@ -22024,7 +22453,7 @@
           <w:noProof/>
           <w:kern w:val="0"/>
         </w:rPr>
-        <w:t xml:space="preserve">Seno Aji, B. A., Setiawan, Y., &amp; Anggraini, S. D. (2025). Analisis Perbandingan Algoritma Decision Tree, Random Forest, dan XGBoost untuk Klasifikasi Penyakit Infeksi Gigi dan Mulut. </w:t>
+        <w:t xml:space="preserve">Verdyansyah, M., Trihinardi, A., Febriyano, M. I., &amp; Febriyanti, R. A. (2025). Analisis Faktor Risiko Stunting pada Balita di Ponorogo Menggunakan Random Forest dan Eksplorasi Data. </w:t>
       </w:r>
       <w:r>
         <w:rPr>
@@ -22034,7 +22463,7 @@
           <w:noProof/>
           <w:kern w:val="0"/>
         </w:rPr>
-        <w:t>INTEGER: Journal of Information Technology</w:t>
+        <w:t>Journal of Artificial Intelligence and Digital Business (RIGGS)</w:t>
       </w:r>
       <w:r>
         <w:rPr>
@@ -22052,7 +22481,7 @@
           <w:noProof/>
           <w:kern w:val="0"/>
         </w:rPr>
-        <w:t>10</w:t>
+        <w:t>4</w:t>
       </w:r>
       <w:r>
         <w:rPr>
@@ -22060,7 +22489,7 @@
           <w:noProof/>
           <w:kern w:val="0"/>
         </w:rPr>
-        <w:t>(1), 135–148. https://doi.org/10.31284/j.integer.2024.v10i1.7501</w:t>
+        <w:t>(2), 3862–3869. https://doi.org/10.31004/riggs.v4i2.1130</w:t>
       </w:r>
     </w:p>
     <w:p>
@@ -22074,16 +22503,15 @@
         <w:rPr>
           <w:rFonts w:ascii="Times New Roman" w:hAnsi="Times New Roman" w:cs="Times New Roman"/>
           <w:noProof/>
+        </w:rPr>
+      </w:pPr>
+      <w:r>
+        <w:rPr>
+          <w:rFonts w:ascii="Times New Roman" w:hAnsi="Times New Roman" w:cs="Times New Roman"/>
+          <w:noProof/>
           <w:kern w:val="0"/>
         </w:rPr>
-      </w:pPr>
-      <w:r>
-        <w:rPr>
-          <w:rFonts w:ascii="Times New Roman" w:hAnsi="Times New Roman" w:cs="Times New Roman"/>
-          <w:noProof/>
-          <w:kern w:val="0"/>
-        </w:rPr>
-        <w:t xml:space="preserve">Verdyansyah, M., Trihinardi, A., Febriyano, M. I., &amp; Febriyanti, R. A. (2025). Analisis Faktor Risiko Stunting pada Balita di Ponorogo Menggunakan Random Forest dan Eksplorasi Data. </w:t>
+        <w:t xml:space="preserve">WHO. (2022). </w:t>
       </w:r>
       <w:r>
         <w:rPr>
@@ -22093,64 +22521,6 @@
           <w:noProof/>
           <w:kern w:val="0"/>
         </w:rPr>
-        <w:t>Journal of Artificial Intelligence and Digital Business (RIGGS)</w:t>
-      </w:r>
-      <w:r>
-        <w:rPr>
-          <w:rFonts w:ascii="Times New Roman" w:hAnsi="Times New Roman" w:cs="Times New Roman"/>
-          <w:noProof/>
-          <w:kern w:val="0"/>
-        </w:rPr>
-        <w:t xml:space="preserve">, </w:t>
-      </w:r>
-      <w:r>
-        <w:rPr>
-          <w:rFonts w:ascii="Times New Roman" w:hAnsi="Times New Roman" w:cs="Times New Roman"/>
-          <w:i/>
-          <w:iCs/>
-          <w:noProof/>
-          <w:kern w:val="0"/>
-        </w:rPr>
-        <w:t>4</w:t>
-      </w:r>
-      <w:r>
-        <w:rPr>
-          <w:rFonts w:ascii="Times New Roman" w:hAnsi="Times New Roman" w:cs="Times New Roman"/>
-          <w:noProof/>
-          <w:kern w:val="0"/>
-        </w:rPr>
-        <w:t>(2), 3862–3869. https://doi.org/10.31004/riggs.v4i2.1130</w:t>
-      </w:r>
-    </w:p>
-    <w:p>
-      <w:pPr>
-        <w:widowControl w:val="0"/>
-        <w:autoSpaceDE w:val="0"/>
-        <w:autoSpaceDN w:val="0"/>
-        <w:adjustRightInd w:val="0"/>
-        <w:spacing w:before="160" w:line="360" w:lineRule="auto"/>
-        <w:ind w:left="480" w:hanging="480"/>
-        <w:rPr>
-          <w:rFonts w:ascii="Times New Roman" w:hAnsi="Times New Roman" w:cs="Times New Roman"/>
-          <w:noProof/>
-        </w:rPr>
-      </w:pPr>
-      <w:r>
-        <w:rPr>
-          <w:rFonts w:ascii="Times New Roman" w:hAnsi="Times New Roman" w:cs="Times New Roman"/>
-          <w:noProof/>
-          <w:kern w:val="0"/>
-        </w:rPr>
-        <w:t xml:space="preserve">WHO. (2022). </w:t>
-      </w:r>
-      <w:r>
-        <w:rPr>
-          <w:rFonts w:ascii="Times New Roman" w:hAnsi="Times New Roman" w:cs="Times New Roman"/>
-          <w:i/>
-          <w:iCs/>
-          <w:noProof/>
-          <w:kern w:val="0"/>
-        </w:rPr>
         <w:t>Length/height-for-age</w:t>
       </w:r>
       <w:r>
@@ -22166,6 +22536,7 @@
       <w:pPr>
         <w:spacing w:before="160" w:line="360" w:lineRule="auto"/>
         <w:ind w:left="360"/>
+        <w:jc w:val="both"/>
         <w:rPr>
           <w:rFonts w:cstheme="majorBidi"/>
           <w:noProof/>
@@ -22189,6 +22560,56 @@
     </w:sectPr>
   </w:body>
 </w:document>
+</file>
+
+<file path=word/endnotes.xml><?xml version="1.0" encoding="utf-8"?>
+<w:endnotes xmlns:wpc="http://schemas.microsoft.com/office/word/2010/wordprocessingCanvas" xmlns:cx="http://schemas.microsoft.com/office/drawing/2014/chartex" xmlns:cx1="http://schemas.microsoft.com/office/drawing/2015/9/8/chartex" xmlns:cx2="http://schemas.microsoft.com/office/drawing/2015/10/21/chartex" xmlns:cx3="http://schemas.microsoft.com/office/drawing/2016/5/9/chartex" xmlns:cx4="http://schemas.microsoft.com/office/drawing/2016/5/10/chartex" xmlns:cx5="http://schemas.microsoft.com/office/drawing/2016/5/11/chartex" xmlns:cx6="http://schemas.microsoft.com/office/drawing/2016/5/12/chartex" xmlns:cx7="http://schemas.microsoft.com/office/drawing/2016/5/13/chartex" xmlns:cx8="http://schemas.microsoft.com/office/drawing/2016/5/14/chartex" xmlns:mc="http://schemas.openxmlformats.org/markup-compatibility/2006" xmlns:aink="http://schemas.microsoft.com/office/drawing/2016/ink" xmlns:am3d="http://schemas.microsoft.com/office/drawing/2017/model3d" xmlns:o="urn:schemas-microsoft-com:office:office" xmlns:oel="http://schemas.microsoft.com/office/2019/extlst" xmlns:r="http://schemas.openxmlformats.org/officeDocument/2006/relationships" xmlns:m="http://schemas.openxmlformats.org/officeDocument/2006/math" xmlns:v="urn:schemas-microsoft-com:vml" xmlns:wp14="http://schemas.microsoft.com/office/word/2010/wordprocessingDrawing" xmlns:wp="http://schemas.openxmlformats.org/drawingml/2006/wordprocessingDrawing" xmlns:w10="urn:schemas-microsoft-com:office:word" xmlns:w="http://schemas.openxmlformats.org/wordprocessingml/2006/main" xmlns:w14="http://schemas.microsoft.com/office/word/2010/wordml" xmlns:w15="http://schemas.microsoft.com/office/word/2012/wordml" xmlns:w16cex="http://schemas.microsoft.com/office/word/2018/wordml/cex" xmlns:w16cid="http://schemas.microsoft.com/office/word/2016/wordml/cid" xmlns:w16="http://schemas.microsoft.com/office/word/2018/wordml" xmlns:w16du="http://schemas.microsoft.com/office/word/2023/wordml/word16du" xmlns:w16sdtdh="http://schemas.microsoft.com/office/word/2020/wordml/sdtdatahash" xmlns:w16sdtfl="http://schemas.microsoft.com/office/word/2024/wordml/sdtformatlock" xmlns:w16se="http://schemas.microsoft.com/office/word/2015/wordml/symex" xmlns:wpg="http://schemas.microsoft.com/office/word/2010/wordprocessingGroup" xmlns:wpi="http://schemas.microsoft.com/office/word/2010/wordprocessingInk" xmlns:wne="http://schemas.microsoft.com/office/word/2006/wordml" xmlns:wps="http://schemas.microsoft.com/office/word/2010/wordprocessingShape" mc:Ignorable="w14 w15 w16se w16cid w16 w16cex w16sdtdh w16sdtfl w16du wp14">
+  <w:endnote w:type="separator" w:id="-1">
+    <w:p>
+      <w:pPr>
+        <w:spacing w:after="0" w:line="240" w:lineRule="auto"/>
+      </w:pPr>
+      <w:r>
+        <w:separator/>
+      </w:r>
+    </w:p>
+  </w:endnote>
+  <w:endnote w:type="continuationSeparator" w:id="0">
+    <w:p>
+      <w:pPr>
+        <w:spacing w:after="0" w:line="240" w:lineRule="auto"/>
+      </w:pPr>
+      <w:r>
+        <w:continuationSeparator/>
+      </w:r>
+    </w:p>
+  </w:endnote>
+</w:endnotes>
+</file>
+
+<file path=word/footnotes.xml><?xml version="1.0" encoding="utf-8"?>
+<w:footnotes xmlns:wpc="http://schemas.microsoft.com/office/word/2010/wordprocessingCanvas" xmlns:cx="http://schemas.microsoft.com/office/drawing/2014/chartex" xmlns:cx1="http://schemas.microsoft.com/office/drawing/2015/9/8/chartex" xmlns:cx2="http://schemas.microsoft.com/office/drawing/2015/10/21/chartex" xmlns:cx3="http://schemas.microsoft.com/office/drawing/2016/5/9/chartex" xmlns:cx4="http://schemas.microsoft.com/office/drawing/2016/5/10/chartex" xmlns:cx5="http://schemas.microsoft.com/office/drawing/2016/5/11/chartex" xmlns:cx6="http://schemas.microsoft.com/office/drawing/2016/5/12/chartex" xmlns:cx7="http://schemas.microsoft.com/office/drawing/2016/5/13/chartex" xmlns:cx8="http://schemas.microsoft.com/office/drawing/2016/5/14/chartex" xmlns:mc="http://schemas.openxmlformats.org/markup-compatibility/2006" xmlns:aink="http://schemas.microsoft.com/office/drawing/2016/ink" xmlns:am3d="http://schemas.microsoft.com/office/drawing/2017/model3d" xmlns:o="urn:schemas-microsoft-com:office:office" xmlns:oel="http://schemas.microsoft.com/office/2019/extlst" xmlns:r="http://schemas.openxmlformats.org/officeDocument/2006/relationships" xmlns:m="http://schemas.openxmlformats.org/officeDocument/2006/math" xmlns:v="urn:schemas-microsoft-com:vml" xmlns:wp14="http://schemas.microsoft.com/office/word/2010/wordprocessingDrawing" xmlns:wp="http://schemas.openxmlformats.org/drawingml/2006/wordprocessingDrawing" xmlns:w10="urn:schemas-microsoft-com:office:word" xmlns:w="http://schemas.openxmlformats.org/wordprocessingml/2006/main" xmlns:w14="http://schemas.microsoft.com/office/word/2010/wordml" xmlns:w15="http://schemas.microsoft.com/office/word/2012/wordml" xmlns:w16cex="http://schemas.microsoft.com/office/word/2018/wordml/cex" xmlns:w16cid="http://schemas.microsoft.com/office/word/2016/wordml/cid" xmlns:w16="http://schemas.microsoft.com/office/word/2018/wordml" xmlns:w16du="http://schemas.microsoft.com/office/word/2023/wordml/word16du" xmlns:w16sdtdh="http://schemas.microsoft.com/office/word/2020/wordml/sdtdatahash" xmlns:w16sdtfl="http://schemas.microsoft.com/office/word/2024/wordml/sdtformatlock" xmlns:w16se="http://schemas.microsoft.com/office/word/2015/wordml/symex" xmlns:wpg="http://schemas.microsoft.com/office/word/2010/wordprocessingGroup" xmlns:wpi="http://schemas.microsoft.com/office/word/2010/wordprocessingInk" xmlns:wne="http://schemas.microsoft.com/office/word/2006/wordml" xmlns:wps="http://schemas.microsoft.com/office/word/2010/wordprocessingShape" mc:Ignorable="w14 w15 w16se w16cid w16 w16cex w16sdtdh w16sdtfl w16du wp14">
+  <w:footnote w:type="separator" w:id="-1">
+    <w:p>
+      <w:pPr>
+        <w:spacing w:after="0" w:line="240" w:lineRule="auto"/>
+      </w:pPr>
+      <w:r>
+        <w:separator/>
+      </w:r>
+    </w:p>
+  </w:footnote>
+  <w:footnote w:type="continuationSeparator" w:id="0">
+    <w:p>
+      <w:pPr>
+        <w:spacing w:after="0" w:line="240" w:lineRule="auto"/>
+      </w:pPr>
+      <w:r>
+        <w:continuationSeparator/>
+      </w:r>
+    </w:p>
+  </w:footnote>
+</w:footnotes>
 </file>
 
 <file path=word/numbering.xml><?xml version="1.0" encoding="utf-8"?>
@@ -22578,6 +22999,119 @@
     </w:lvl>
   </w:abstractNum>
   <w:abstractNum w:abstractNumId="3" w15:restartNumberingAfterBreak="0">
+    <w:nsid w:val="21834B1A"/>
+    <w:multiLevelType w:val="multilevel"/>
+    <w:tmpl w:val="F550810A"/>
+    <w:lvl w:ilvl="0">
+      <w:start w:val="1"/>
+      <w:numFmt w:val="decimal"/>
+      <w:lvlText w:val="%1."/>
+      <w:lvlJc w:val="left"/>
+      <w:pPr>
+        <w:tabs>
+          <w:tab w:val="num" w:pos="720"/>
+        </w:tabs>
+        <w:ind w:left="720" w:hanging="360"/>
+      </w:pPr>
+    </w:lvl>
+    <w:lvl w:ilvl="1" w:tentative="1">
+      <w:start w:val="1"/>
+      <w:numFmt w:val="decimal"/>
+      <w:lvlText w:val="%2."/>
+      <w:lvlJc w:val="left"/>
+      <w:pPr>
+        <w:tabs>
+          <w:tab w:val="num" w:pos="1440"/>
+        </w:tabs>
+        <w:ind w:left="1440" w:hanging="360"/>
+      </w:pPr>
+    </w:lvl>
+    <w:lvl w:ilvl="2" w:tentative="1">
+      <w:start w:val="1"/>
+      <w:numFmt w:val="decimal"/>
+      <w:lvlText w:val="%3."/>
+      <w:lvlJc w:val="left"/>
+      <w:pPr>
+        <w:tabs>
+          <w:tab w:val="num" w:pos="2160"/>
+        </w:tabs>
+        <w:ind w:left="2160" w:hanging="360"/>
+      </w:pPr>
+    </w:lvl>
+    <w:lvl w:ilvl="3" w:tentative="1">
+      <w:start w:val="1"/>
+      <w:numFmt w:val="decimal"/>
+      <w:lvlText w:val="%4."/>
+      <w:lvlJc w:val="left"/>
+      <w:pPr>
+        <w:tabs>
+          <w:tab w:val="num" w:pos="2880"/>
+        </w:tabs>
+        <w:ind w:left="2880" w:hanging="360"/>
+      </w:pPr>
+    </w:lvl>
+    <w:lvl w:ilvl="4" w:tentative="1">
+      <w:start w:val="1"/>
+      <w:numFmt w:val="decimal"/>
+      <w:lvlText w:val="%5."/>
+      <w:lvlJc w:val="left"/>
+      <w:pPr>
+        <w:tabs>
+          <w:tab w:val="num" w:pos="3600"/>
+        </w:tabs>
+        <w:ind w:left="3600" w:hanging="360"/>
+      </w:pPr>
+    </w:lvl>
+    <w:lvl w:ilvl="5" w:tentative="1">
+      <w:start w:val="1"/>
+      <w:numFmt w:val="decimal"/>
+      <w:lvlText w:val="%6."/>
+      <w:lvlJc w:val="left"/>
+      <w:pPr>
+        <w:tabs>
+          <w:tab w:val="num" w:pos="4320"/>
+        </w:tabs>
+        <w:ind w:left="4320" w:hanging="360"/>
+      </w:pPr>
+    </w:lvl>
+    <w:lvl w:ilvl="6" w:tentative="1">
+      <w:start w:val="1"/>
+      <w:numFmt w:val="decimal"/>
+      <w:lvlText w:val="%7."/>
+      <w:lvlJc w:val="left"/>
+      <w:pPr>
+        <w:tabs>
+          <w:tab w:val="num" w:pos="5040"/>
+        </w:tabs>
+        <w:ind w:left="5040" w:hanging="360"/>
+      </w:pPr>
+    </w:lvl>
+    <w:lvl w:ilvl="7" w:tentative="1">
+      <w:start w:val="1"/>
+      <w:numFmt w:val="decimal"/>
+      <w:lvlText w:val="%8."/>
+      <w:lvlJc w:val="left"/>
+      <w:pPr>
+        <w:tabs>
+          <w:tab w:val="num" w:pos="5760"/>
+        </w:tabs>
+        <w:ind w:left="5760" w:hanging="360"/>
+      </w:pPr>
+    </w:lvl>
+    <w:lvl w:ilvl="8" w:tentative="1">
+      <w:start w:val="1"/>
+      <w:numFmt w:val="decimal"/>
+      <w:lvlText w:val="%9."/>
+      <w:lvlJc w:val="left"/>
+      <w:pPr>
+        <w:tabs>
+          <w:tab w:val="num" w:pos="6480"/>
+        </w:tabs>
+        <w:ind w:left="6480" w:hanging="360"/>
+      </w:pPr>
+    </w:lvl>
+  </w:abstractNum>
+  <w:abstractNum w:abstractNumId="4" w15:restartNumberingAfterBreak="0">
     <w:nsid w:val="22F01959"/>
     <w:multiLevelType w:val="hybridMultilevel"/>
     <w:tmpl w:val="1C9C0C9C"/>
@@ -22690,7 +23224,7 @@
       </w:rPr>
     </w:lvl>
   </w:abstractNum>
-  <w:abstractNum w:abstractNumId="4" w15:restartNumberingAfterBreak="0">
+  <w:abstractNum w:abstractNumId="5" w15:restartNumberingAfterBreak="0">
     <w:nsid w:val="40472530"/>
     <w:multiLevelType w:val="multilevel"/>
     <w:tmpl w:val="654A3AE0"/>
@@ -22841,7 +23375,7 @@
       </w:rPr>
     </w:lvl>
   </w:abstractNum>
-  <w:abstractNum w:abstractNumId="5" w15:restartNumberingAfterBreak="0">
+  <w:abstractNum w:abstractNumId="6" w15:restartNumberingAfterBreak="0">
     <w:nsid w:val="40623BCC"/>
     <w:multiLevelType w:val="multilevel"/>
     <w:tmpl w:val="1BB2BD54"/>
@@ -22955,99 +23489,10 @@
       </w:pPr>
     </w:lvl>
   </w:abstractNum>
-  <w:abstractNum w:abstractNumId="6" w15:restartNumberingAfterBreak="0">
-    <w:nsid w:val="46EF7A84"/>
-    <w:multiLevelType w:val="hybridMultilevel"/>
-    <w:tmpl w:val="7D92A974"/>
-    <w:lvl w:ilvl="0" w:tplc="0421000F">
-      <w:start w:val="1"/>
-      <w:numFmt w:val="decimal"/>
-      <w:lvlText w:val="%1."/>
-      <w:lvlJc w:val="left"/>
-      <w:pPr>
-        <w:ind w:left="720" w:hanging="360"/>
-      </w:pPr>
-      <w:rPr>
-        <w:rFonts w:hint="default"/>
-      </w:rPr>
-    </w:lvl>
-    <w:lvl w:ilvl="1" w:tplc="04210019" w:tentative="1">
-      <w:start w:val="1"/>
-      <w:numFmt w:val="lowerLetter"/>
-      <w:lvlText w:val="%2."/>
-      <w:lvlJc w:val="left"/>
-      <w:pPr>
-        <w:ind w:left="1440" w:hanging="360"/>
-      </w:pPr>
-    </w:lvl>
-    <w:lvl w:ilvl="2" w:tplc="0421001B" w:tentative="1">
-      <w:start w:val="1"/>
-      <w:numFmt w:val="lowerRoman"/>
-      <w:lvlText w:val="%3."/>
-      <w:lvlJc w:val="right"/>
-      <w:pPr>
-        <w:ind w:left="2160" w:hanging="180"/>
-      </w:pPr>
-    </w:lvl>
-    <w:lvl w:ilvl="3" w:tplc="0421000F" w:tentative="1">
-      <w:start w:val="1"/>
-      <w:numFmt w:val="decimal"/>
-      <w:lvlText w:val="%4."/>
-      <w:lvlJc w:val="left"/>
-      <w:pPr>
-        <w:ind w:left="2880" w:hanging="360"/>
-      </w:pPr>
-    </w:lvl>
-    <w:lvl w:ilvl="4" w:tplc="04210019" w:tentative="1">
-      <w:start w:val="1"/>
-      <w:numFmt w:val="lowerLetter"/>
-      <w:lvlText w:val="%5."/>
-      <w:lvlJc w:val="left"/>
-      <w:pPr>
-        <w:ind w:left="3600" w:hanging="360"/>
-      </w:pPr>
-    </w:lvl>
-    <w:lvl w:ilvl="5" w:tplc="0421001B" w:tentative="1">
-      <w:start w:val="1"/>
-      <w:numFmt w:val="lowerRoman"/>
-      <w:lvlText w:val="%6."/>
-      <w:lvlJc w:val="right"/>
-      <w:pPr>
-        <w:ind w:left="4320" w:hanging="180"/>
-      </w:pPr>
-    </w:lvl>
-    <w:lvl w:ilvl="6" w:tplc="0421000F" w:tentative="1">
-      <w:start w:val="1"/>
-      <w:numFmt w:val="decimal"/>
-      <w:lvlText w:val="%7."/>
-      <w:lvlJc w:val="left"/>
-      <w:pPr>
-        <w:ind w:left="5040" w:hanging="360"/>
-      </w:pPr>
-    </w:lvl>
-    <w:lvl w:ilvl="7" w:tplc="04210019" w:tentative="1">
-      <w:start w:val="1"/>
-      <w:numFmt w:val="lowerLetter"/>
-      <w:lvlText w:val="%8."/>
-      <w:lvlJc w:val="left"/>
-      <w:pPr>
-        <w:ind w:left="5760" w:hanging="360"/>
-      </w:pPr>
-    </w:lvl>
-    <w:lvl w:ilvl="8" w:tplc="0421001B" w:tentative="1">
-      <w:start w:val="1"/>
-      <w:numFmt w:val="lowerRoman"/>
-      <w:lvlText w:val="%9."/>
-      <w:lvlJc w:val="right"/>
-      <w:pPr>
-        <w:ind w:left="6480" w:hanging="180"/>
-      </w:pPr>
-    </w:lvl>
-  </w:abstractNum>
   <w:abstractNum w:abstractNumId="7" w15:restartNumberingAfterBreak="0">
-    <w:nsid w:val="4B280EFB"/>
+    <w:nsid w:val="44DE3318"/>
     <w:multiLevelType w:val="multilevel"/>
-    <w:tmpl w:val="C0C248B0"/>
+    <w:tmpl w:val="C5F615F4"/>
     <w:lvl w:ilvl="0">
       <w:start w:val="1"/>
       <w:numFmt w:val="bullet"/>
@@ -23194,6 +23639,244 @@
     </w:lvl>
   </w:abstractNum>
   <w:abstractNum w:abstractNumId="8" w15:restartNumberingAfterBreak="0">
+    <w:nsid w:val="46EF7A84"/>
+    <w:multiLevelType w:val="hybridMultilevel"/>
+    <w:tmpl w:val="7D92A974"/>
+    <w:lvl w:ilvl="0" w:tplc="0421000F">
+      <w:start w:val="1"/>
+      <w:numFmt w:val="decimal"/>
+      <w:lvlText w:val="%1."/>
+      <w:lvlJc w:val="left"/>
+      <w:pPr>
+        <w:ind w:left="720" w:hanging="360"/>
+      </w:pPr>
+      <w:rPr>
+        <w:rFonts w:hint="default"/>
+      </w:rPr>
+    </w:lvl>
+    <w:lvl w:ilvl="1" w:tplc="04210019" w:tentative="1">
+      <w:start w:val="1"/>
+      <w:numFmt w:val="lowerLetter"/>
+      <w:lvlText w:val="%2."/>
+      <w:lvlJc w:val="left"/>
+      <w:pPr>
+        <w:ind w:left="1440" w:hanging="360"/>
+      </w:pPr>
+    </w:lvl>
+    <w:lvl w:ilvl="2" w:tplc="0421001B" w:tentative="1">
+      <w:start w:val="1"/>
+      <w:numFmt w:val="lowerRoman"/>
+      <w:lvlText w:val="%3."/>
+      <w:lvlJc w:val="right"/>
+      <w:pPr>
+        <w:ind w:left="2160" w:hanging="180"/>
+      </w:pPr>
+    </w:lvl>
+    <w:lvl w:ilvl="3" w:tplc="0421000F" w:tentative="1">
+      <w:start w:val="1"/>
+      <w:numFmt w:val="decimal"/>
+      <w:lvlText w:val="%4."/>
+      <w:lvlJc w:val="left"/>
+      <w:pPr>
+        <w:ind w:left="2880" w:hanging="360"/>
+      </w:pPr>
+    </w:lvl>
+    <w:lvl w:ilvl="4" w:tplc="04210019" w:tentative="1">
+      <w:start w:val="1"/>
+      <w:numFmt w:val="lowerLetter"/>
+      <w:lvlText w:val="%5."/>
+      <w:lvlJc w:val="left"/>
+      <w:pPr>
+        <w:ind w:left="3600" w:hanging="360"/>
+      </w:pPr>
+    </w:lvl>
+    <w:lvl w:ilvl="5" w:tplc="0421001B" w:tentative="1">
+      <w:start w:val="1"/>
+      <w:numFmt w:val="lowerRoman"/>
+      <w:lvlText w:val="%6."/>
+      <w:lvlJc w:val="right"/>
+      <w:pPr>
+        <w:ind w:left="4320" w:hanging="180"/>
+      </w:pPr>
+    </w:lvl>
+    <w:lvl w:ilvl="6" w:tplc="0421000F" w:tentative="1">
+      <w:start w:val="1"/>
+      <w:numFmt w:val="decimal"/>
+      <w:lvlText w:val="%7."/>
+      <w:lvlJc w:val="left"/>
+      <w:pPr>
+        <w:ind w:left="5040" w:hanging="360"/>
+      </w:pPr>
+    </w:lvl>
+    <w:lvl w:ilvl="7" w:tplc="04210019" w:tentative="1">
+      <w:start w:val="1"/>
+      <w:numFmt w:val="lowerLetter"/>
+      <w:lvlText w:val="%8."/>
+      <w:lvlJc w:val="left"/>
+      <w:pPr>
+        <w:ind w:left="5760" w:hanging="360"/>
+      </w:pPr>
+    </w:lvl>
+    <w:lvl w:ilvl="8" w:tplc="0421001B" w:tentative="1">
+      <w:start w:val="1"/>
+      <w:numFmt w:val="lowerRoman"/>
+      <w:lvlText w:val="%9."/>
+      <w:lvlJc w:val="right"/>
+      <w:pPr>
+        <w:ind w:left="6480" w:hanging="180"/>
+      </w:pPr>
+    </w:lvl>
+  </w:abstractNum>
+  <w:abstractNum w:abstractNumId="9" w15:restartNumberingAfterBreak="0">
+    <w:nsid w:val="4B280EFB"/>
+    <w:multiLevelType w:val="multilevel"/>
+    <w:tmpl w:val="C0C248B0"/>
+    <w:lvl w:ilvl="0">
+      <w:start w:val="1"/>
+      <w:numFmt w:val="bullet"/>
+      <w:lvlText w:val=""/>
+      <w:lvlJc w:val="left"/>
+      <w:pPr>
+        <w:tabs>
+          <w:tab w:val="num" w:pos="720"/>
+        </w:tabs>
+        <w:ind w:left="720" w:hanging="360"/>
+      </w:pPr>
+      <w:rPr>
+        <w:rFonts w:ascii="Symbol" w:hAnsi="Symbol" w:hint="default"/>
+        <w:sz w:val="20"/>
+      </w:rPr>
+    </w:lvl>
+    <w:lvl w:ilvl="1" w:tentative="1">
+      <w:start w:val="1"/>
+      <w:numFmt w:val="bullet"/>
+      <w:lvlText w:val="o"/>
+      <w:lvlJc w:val="left"/>
+      <w:pPr>
+        <w:tabs>
+          <w:tab w:val="num" w:pos="1440"/>
+        </w:tabs>
+        <w:ind w:left="1440" w:hanging="360"/>
+      </w:pPr>
+      <w:rPr>
+        <w:rFonts w:ascii="Courier New" w:hAnsi="Courier New" w:hint="default"/>
+        <w:sz w:val="20"/>
+      </w:rPr>
+    </w:lvl>
+    <w:lvl w:ilvl="2" w:tentative="1">
+      <w:start w:val="1"/>
+      <w:numFmt w:val="bullet"/>
+      <w:lvlText w:val=""/>
+      <w:lvlJc w:val="left"/>
+      <w:pPr>
+        <w:tabs>
+          <w:tab w:val="num" w:pos="2160"/>
+        </w:tabs>
+        <w:ind w:left="2160" w:hanging="360"/>
+      </w:pPr>
+      <w:rPr>
+        <w:rFonts w:ascii="Wingdings" w:hAnsi="Wingdings" w:hint="default"/>
+        <w:sz w:val="20"/>
+      </w:rPr>
+    </w:lvl>
+    <w:lvl w:ilvl="3" w:tentative="1">
+      <w:start w:val="1"/>
+      <w:numFmt w:val="bullet"/>
+      <w:lvlText w:val=""/>
+      <w:lvlJc w:val="left"/>
+      <w:pPr>
+        <w:tabs>
+          <w:tab w:val="num" w:pos="2880"/>
+        </w:tabs>
+        <w:ind w:left="2880" w:hanging="360"/>
+      </w:pPr>
+      <w:rPr>
+        <w:rFonts w:ascii="Wingdings" w:hAnsi="Wingdings" w:hint="default"/>
+        <w:sz w:val="20"/>
+      </w:rPr>
+    </w:lvl>
+    <w:lvl w:ilvl="4" w:tentative="1">
+      <w:start w:val="1"/>
+      <w:numFmt w:val="bullet"/>
+      <w:lvlText w:val=""/>
+      <w:lvlJc w:val="left"/>
+      <w:pPr>
+        <w:tabs>
+          <w:tab w:val="num" w:pos="3600"/>
+        </w:tabs>
+        <w:ind w:left="3600" w:hanging="360"/>
+      </w:pPr>
+      <w:rPr>
+        <w:rFonts w:ascii="Wingdings" w:hAnsi="Wingdings" w:hint="default"/>
+        <w:sz w:val="20"/>
+      </w:rPr>
+    </w:lvl>
+    <w:lvl w:ilvl="5" w:tentative="1">
+      <w:start w:val="1"/>
+      <w:numFmt w:val="bullet"/>
+      <w:lvlText w:val=""/>
+      <w:lvlJc w:val="left"/>
+      <w:pPr>
+        <w:tabs>
+          <w:tab w:val="num" w:pos="4320"/>
+        </w:tabs>
+        <w:ind w:left="4320" w:hanging="360"/>
+      </w:pPr>
+      <w:rPr>
+        <w:rFonts w:ascii="Wingdings" w:hAnsi="Wingdings" w:hint="default"/>
+        <w:sz w:val="20"/>
+      </w:rPr>
+    </w:lvl>
+    <w:lvl w:ilvl="6" w:tentative="1">
+      <w:start w:val="1"/>
+      <w:numFmt w:val="bullet"/>
+      <w:lvlText w:val=""/>
+      <w:lvlJc w:val="left"/>
+      <w:pPr>
+        <w:tabs>
+          <w:tab w:val="num" w:pos="5040"/>
+        </w:tabs>
+        <w:ind w:left="5040" w:hanging="360"/>
+      </w:pPr>
+      <w:rPr>
+        <w:rFonts w:ascii="Wingdings" w:hAnsi="Wingdings" w:hint="default"/>
+        <w:sz w:val="20"/>
+      </w:rPr>
+    </w:lvl>
+    <w:lvl w:ilvl="7" w:tentative="1">
+      <w:start w:val="1"/>
+      <w:numFmt w:val="bullet"/>
+      <w:lvlText w:val=""/>
+      <w:lvlJc w:val="left"/>
+      <w:pPr>
+        <w:tabs>
+          <w:tab w:val="num" w:pos="5760"/>
+        </w:tabs>
+        <w:ind w:left="5760" w:hanging="360"/>
+      </w:pPr>
+      <w:rPr>
+        <w:rFonts w:ascii="Wingdings" w:hAnsi="Wingdings" w:hint="default"/>
+        <w:sz w:val="20"/>
+      </w:rPr>
+    </w:lvl>
+    <w:lvl w:ilvl="8" w:tentative="1">
+      <w:start w:val="1"/>
+      <w:numFmt w:val="bullet"/>
+      <w:lvlText w:val=""/>
+      <w:lvlJc w:val="left"/>
+      <w:pPr>
+        <w:tabs>
+          <w:tab w:val="num" w:pos="6480"/>
+        </w:tabs>
+        <w:ind w:left="6480" w:hanging="360"/>
+      </w:pPr>
+      <w:rPr>
+        <w:rFonts w:ascii="Wingdings" w:hAnsi="Wingdings" w:hint="default"/>
+        <w:sz w:val="20"/>
+      </w:rPr>
+    </w:lvl>
+  </w:abstractNum>
+  <w:abstractNum w:abstractNumId="10" w15:restartNumberingAfterBreak="0">
     <w:nsid w:val="4C6B7309"/>
     <w:multiLevelType w:val="hybridMultilevel"/>
     <w:tmpl w:val="218EBC0E"/>
@@ -23283,7 +23966,7 @@
       </w:pPr>
     </w:lvl>
   </w:abstractNum>
-  <w:abstractNum w:abstractNumId="9" w15:restartNumberingAfterBreak="0">
+  <w:abstractNum w:abstractNumId="11" w15:restartNumberingAfterBreak="0">
     <w:nsid w:val="511A0842"/>
     <w:multiLevelType w:val="multilevel"/>
     <w:tmpl w:val="1BB2BD54"/>
@@ -23397,7 +24080,7 @@
       </w:pPr>
     </w:lvl>
   </w:abstractNum>
-  <w:abstractNum w:abstractNumId="10" w15:restartNumberingAfterBreak="0">
+  <w:abstractNum w:abstractNumId="12" w15:restartNumberingAfterBreak="0">
     <w:nsid w:val="533B4EB2"/>
     <w:multiLevelType w:val="multilevel"/>
     <w:tmpl w:val="3B021820"/>
@@ -23510,7 +24193,7 @@
       </w:pPr>
     </w:lvl>
   </w:abstractNum>
-  <w:abstractNum w:abstractNumId="11" w15:restartNumberingAfterBreak="0">
+  <w:abstractNum w:abstractNumId="13" w15:restartNumberingAfterBreak="0">
     <w:nsid w:val="584D5893"/>
     <w:multiLevelType w:val="hybridMultilevel"/>
     <w:tmpl w:val="5B1480A0"/>
@@ -23601,7 +24284,7 @@
       </w:pPr>
     </w:lvl>
   </w:abstractNum>
-  <w:abstractNum w:abstractNumId="12" w15:restartNumberingAfterBreak="0">
+  <w:abstractNum w:abstractNumId="14" w15:restartNumberingAfterBreak="0">
     <w:nsid w:val="5ADC77F0"/>
     <w:multiLevelType w:val="multilevel"/>
     <w:tmpl w:val="F6FCDBAA"/>
@@ -23750,7 +24433,7 @@
       </w:rPr>
     </w:lvl>
   </w:abstractNum>
-  <w:abstractNum w:abstractNumId="13" w15:restartNumberingAfterBreak="0">
+  <w:abstractNum w:abstractNumId="15" w15:restartNumberingAfterBreak="0">
     <w:nsid w:val="5C422957"/>
     <w:multiLevelType w:val="multilevel"/>
     <w:tmpl w:val="25826B00"/>
@@ -23895,7 +24578,7 @@
       </w:rPr>
     </w:lvl>
   </w:abstractNum>
-  <w:abstractNum w:abstractNumId="14" w15:restartNumberingAfterBreak="0">
+  <w:abstractNum w:abstractNumId="16" w15:restartNumberingAfterBreak="0">
     <w:nsid w:val="7556237F"/>
     <w:multiLevelType w:val="multilevel"/>
     <w:tmpl w:val="CBDEB16C"/>
@@ -24044,7 +24727,7 @@
       </w:rPr>
     </w:lvl>
   </w:abstractNum>
-  <w:abstractNum w:abstractNumId="15" w15:restartNumberingAfterBreak="0">
+  <w:abstractNum w:abstractNumId="17" w15:restartNumberingAfterBreak="0">
     <w:nsid w:val="75E362F9"/>
     <w:multiLevelType w:val="multilevel"/>
     <w:tmpl w:val="41141C9E"/>
@@ -24157,7 +24840,7 @@
       </w:pPr>
     </w:lvl>
   </w:abstractNum>
-  <w:abstractNum w:abstractNumId="16" w15:restartNumberingAfterBreak="0">
+  <w:abstractNum w:abstractNumId="18" w15:restartNumberingAfterBreak="0">
     <w:nsid w:val="792C5581"/>
     <w:multiLevelType w:val="multilevel"/>
     <w:tmpl w:val="1C00B110"/>
@@ -24306,7 +24989,7 @@
       </w:rPr>
     </w:lvl>
   </w:abstractNum>
-  <w:abstractNum w:abstractNumId="17" w15:restartNumberingAfterBreak="0">
+  <w:abstractNum w:abstractNumId="19" w15:restartNumberingAfterBreak="0">
     <w:nsid w:val="7B4605CF"/>
     <w:multiLevelType w:val="hybridMultilevel"/>
     <w:tmpl w:val="51B2A846"/>
@@ -24397,7 +25080,7 @@
       </w:pPr>
     </w:lvl>
   </w:abstractNum>
-  <w:abstractNum w:abstractNumId="18" w15:restartNumberingAfterBreak="0">
+  <w:abstractNum w:abstractNumId="20" w15:restartNumberingAfterBreak="0">
     <w:nsid w:val="7D310408"/>
     <w:multiLevelType w:val="hybridMultilevel"/>
     <w:tmpl w:val="4192D86C"/>
@@ -24489,61 +25172,67 @@
     </w:lvl>
   </w:abstractNum>
   <w:num w:numId="1" w16cid:durableId="1506900929">
+    <w:abstractNumId w:val="19"/>
+  </w:num>
+  <w:num w:numId="2" w16cid:durableId="1619677003">
     <w:abstractNumId w:val="17"/>
   </w:num>
-  <w:num w:numId="2" w16cid:durableId="1619677003">
-    <w:abstractNumId w:val="15"/>
+  <w:num w:numId="3" w16cid:durableId="403725520">
+    <w:abstractNumId w:val="6"/>
   </w:num>
-  <w:num w:numId="3" w16cid:durableId="403725520">
+  <w:num w:numId="4" w16cid:durableId="1716277478">
+    <w:abstractNumId w:val="12"/>
+  </w:num>
+  <w:num w:numId="5" w16cid:durableId="1280449127">
+    <w:abstractNumId w:val="10"/>
+  </w:num>
+  <w:num w:numId="6" w16cid:durableId="1705209109">
+    <w:abstractNumId w:val="13"/>
+  </w:num>
+  <w:num w:numId="7" w16cid:durableId="219097800">
+    <w:abstractNumId w:val="16"/>
+  </w:num>
+  <w:num w:numId="8" w16cid:durableId="873619353">
+    <w:abstractNumId w:val="8"/>
+  </w:num>
+  <w:num w:numId="9" w16cid:durableId="1305549576">
     <w:abstractNumId w:val="5"/>
   </w:num>
-  <w:num w:numId="4" w16cid:durableId="1716277478">
-    <w:abstractNumId w:val="10"/>
-  </w:num>
-  <w:num w:numId="5" w16cid:durableId="1280449127">
-    <w:abstractNumId w:val="8"/>
-  </w:num>
-  <w:num w:numId="6" w16cid:durableId="1705209109">
-    <w:abstractNumId w:val="11"/>
-  </w:num>
-  <w:num w:numId="7" w16cid:durableId="219097800">
-    <w:abstractNumId w:val="14"/>
-  </w:num>
-  <w:num w:numId="8" w16cid:durableId="873619353">
-    <w:abstractNumId w:val="6"/>
-  </w:num>
-  <w:num w:numId="9" w16cid:durableId="1305549576">
-    <w:abstractNumId w:val="4"/>
-  </w:num>
   <w:num w:numId="10" w16cid:durableId="1719739826">
-    <w:abstractNumId w:val="18"/>
+    <w:abstractNumId w:val="20"/>
   </w:num>
   <w:num w:numId="11" w16cid:durableId="1013265889">
     <w:abstractNumId w:val="1"/>
   </w:num>
   <w:num w:numId="12" w16cid:durableId="2128085643">
+    <w:abstractNumId w:val="11"/>
+  </w:num>
+  <w:num w:numId="13" w16cid:durableId="431711001">
+    <w:abstractNumId w:val="18"/>
+  </w:num>
+  <w:num w:numId="14" w16cid:durableId="2107267569">
     <w:abstractNumId w:val="9"/>
   </w:num>
-  <w:num w:numId="13" w16cid:durableId="431711001">
-    <w:abstractNumId w:val="16"/>
-  </w:num>
-  <w:num w:numId="14" w16cid:durableId="2107267569">
-    <w:abstractNumId w:val="7"/>
-  </w:num>
   <w:num w:numId="15" w16cid:durableId="1083339077">
-    <w:abstractNumId w:val="3"/>
+    <w:abstractNumId w:val="4"/>
   </w:num>
   <w:num w:numId="16" w16cid:durableId="1195968402">
     <w:abstractNumId w:val="0"/>
   </w:num>
   <w:num w:numId="17" w16cid:durableId="911088562">
-    <w:abstractNumId w:val="13"/>
+    <w:abstractNumId w:val="15"/>
   </w:num>
   <w:num w:numId="18" w16cid:durableId="1175652487">
-    <w:abstractNumId w:val="12"/>
+    <w:abstractNumId w:val="14"/>
   </w:num>
   <w:num w:numId="19" w16cid:durableId="1052002576">
     <w:abstractNumId w:val="2"/>
+  </w:num>
+  <w:num w:numId="20" w16cid:durableId="1590886516">
+    <w:abstractNumId w:val="3"/>
+  </w:num>
+  <w:num w:numId="21" w16cid:durableId="1378116789">
+    <w:abstractNumId w:val="7"/>
   </w:num>
 </w:numbering>
 </file>
@@ -25551,6 +26240,60 @@
       <w:color w:val="666666"/>
     </w:rPr>
   </w:style>
+  <w:style w:type="paragraph" w:styleId="Header">
+    <w:name w:val="header"/>
+    <w:basedOn w:val="Normal"/>
+    <w:link w:val="HeaderChar"/>
+    <w:uiPriority w:val="99"/>
+    <w:unhideWhenUsed/>
+    <w:rsid w:val="00AD2805"/>
+    <w:pPr>
+      <w:tabs>
+        <w:tab w:val="center" w:pos="4680"/>
+        <w:tab w:val="right" w:pos="9360"/>
+      </w:tabs>
+      <w:spacing w:after="0" w:line="240" w:lineRule="auto"/>
+    </w:pPr>
+  </w:style>
+  <w:style w:type="character" w:customStyle="1" w:styleId="HeaderChar">
+    <w:name w:val="Header Char"/>
+    <w:basedOn w:val="DefaultParagraphFont"/>
+    <w:link w:val="Header"/>
+    <w:uiPriority w:val="99"/>
+    <w:rsid w:val="00AD2805"/>
+    <w:rPr>
+      <w:rFonts w:asciiTheme="majorBidi" w:hAnsiTheme="majorBidi"/>
+      <w:sz w:val="24"/>
+      <w:lang w:val="id-ID"/>
+    </w:rPr>
+  </w:style>
+  <w:style w:type="paragraph" w:styleId="Footer">
+    <w:name w:val="footer"/>
+    <w:basedOn w:val="Normal"/>
+    <w:link w:val="FooterChar"/>
+    <w:uiPriority w:val="99"/>
+    <w:unhideWhenUsed/>
+    <w:rsid w:val="00AD2805"/>
+    <w:pPr>
+      <w:tabs>
+        <w:tab w:val="center" w:pos="4680"/>
+        <w:tab w:val="right" w:pos="9360"/>
+      </w:tabs>
+      <w:spacing w:after="0" w:line="240" w:lineRule="auto"/>
+    </w:pPr>
+  </w:style>
+  <w:style w:type="character" w:customStyle="1" w:styleId="FooterChar">
+    <w:name w:val="Footer Char"/>
+    <w:basedOn w:val="DefaultParagraphFont"/>
+    <w:link w:val="Footer"/>
+    <w:uiPriority w:val="99"/>
+    <w:rsid w:val="00AD2805"/>
+    <w:rPr>
+      <w:rFonts w:asciiTheme="majorBidi" w:hAnsiTheme="majorBidi"/>
+      <w:sz w:val="24"/>
+      <w:lang w:val="id-ID"/>
+    </w:rPr>
+  </w:style>
 </w:styles>
 </file>
 

</xml_diff>